<commit_message>
update documentation and add project guide pdf version
</commit_message>
<xml_diff>
--- a/Dokumentacja/dokumentacja techniczna.docx
+++ b/Dokumentacja/dokumentacja techniczna.docx
@@ -1,6 +1,6 @@
 
 <file path=word/document.xml><?xml version="1.0" encoding="utf-8"?>
-<w:document xmlns:ve="http://schemas.openxmlformats.org/markup-compatibility/2006" xmlns:o="urn:schemas-microsoft-com:office:office" xmlns:r="http://schemas.openxmlformats.org/officeDocument/2006/relationships" xmlns:m="http://schemas.openxmlformats.org/officeDocument/2006/math" xmlns:v="urn:schemas-microsoft-com:vml" xmlns:wp="http://schemas.openxmlformats.org/drawingml/2006/wordprocessingDrawing" xmlns:w10="urn:schemas-microsoft-com:office:word" xmlns:w="http://schemas.openxmlformats.org/wordprocessingml/2006/main" xmlns:wne="http://schemas.microsoft.com/office/word/2006/wordml">
+<w:document xmlns:wpc="http://schemas.microsoft.com/office/word/2010/wordprocessingCanvas" xmlns:cx="http://schemas.microsoft.com/office/drawing/2014/chartex" xmlns:cx1="http://schemas.microsoft.com/office/drawing/2015/9/8/chartex" xmlns:cx2="http://schemas.microsoft.com/office/drawing/2015/10/21/chartex" xmlns:cx3="http://schemas.microsoft.com/office/drawing/2016/5/9/chartex" xmlns:cx4="http://schemas.microsoft.com/office/drawing/2016/5/10/chartex" xmlns:cx5="http://schemas.microsoft.com/office/drawing/2016/5/11/chartex" xmlns:mc="http://schemas.openxmlformats.org/markup-compatibility/2006" xmlns:o="urn:schemas-microsoft-com:office:office" xmlns:r="http://schemas.openxmlformats.org/officeDocument/2006/relationships" xmlns:m="http://schemas.openxmlformats.org/officeDocument/2006/math" xmlns:v="urn:schemas-microsoft-com:vml" xmlns:wp14="http://schemas.microsoft.com/office/word/2010/wordprocessingDrawing" xmlns:wp="http://schemas.openxmlformats.org/drawingml/2006/wordprocessingDrawing" xmlns:w10="urn:schemas-microsoft-com:office:word" xmlns:w="http://schemas.openxmlformats.org/wordprocessingml/2006/main" xmlns:w14="http://schemas.microsoft.com/office/word/2010/wordml" xmlns:w15="http://schemas.microsoft.com/office/word/2012/wordml" xmlns:w16se="http://schemas.microsoft.com/office/word/2015/wordml/symex" xmlns:wpg="http://schemas.microsoft.com/office/word/2010/wordprocessingGroup" xmlns:wpi="http://schemas.microsoft.com/office/word/2010/wordprocessingInk" xmlns:wne="http://schemas.microsoft.com/office/word/2006/wordml" xmlns:wps="http://schemas.microsoft.com/office/word/2010/wordprocessingShape" mc:Ignorable="w14 w15 w16se wp14">
   <w:body>
     <w:p>
       <w:pPr>
@@ -46,7 +46,7 @@
                     <a:blip r:embed="rId8" cstate="print">
                       <a:extLst>
                         <a:ext uri="{28A0092B-C50C-407E-A947-70E740481C1C}">
-                          <a14:useLocalDpi xmlns="" xmlns:wpc="http://schemas.microsoft.com/office/word/2010/wordprocessingCanvas" xmlns:mc="http://schemas.openxmlformats.org/markup-compatibility/2006" xmlns:o="urn:schemas-microsoft-com:office:office" xmlns:v="urn:schemas-microsoft-com:vml" xmlns:wp14="http://schemas.microsoft.com/office/word/2010/wordprocessingDrawing" xmlns:w10="urn:schemas-microsoft-com:office:word" xmlns:w="http://schemas.openxmlformats.org/wordprocessingml/2006/main" xmlns:w14="http://schemas.microsoft.com/office/word/2010/wordml" xmlns:wpg="http://schemas.microsoft.com/office/word/2010/wordprocessingGroup" xmlns:wpi="http://schemas.microsoft.com/office/word/2010/wordprocessingInk" xmlns:wps="http://schemas.microsoft.com/office/word/2010/wordprocessingShape" xmlns:a14="http://schemas.microsoft.com/office/drawing/2010/main" val="0"/>
+                          <a14:useLocalDpi xmlns:a14="http://schemas.microsoft.com/office/drawing/2010/main" val="0"/>
                         </a:ext>
                       </a:extLst>
                     </a:blip>
@@ -597,6 +597,7 @@
           <w:docPartUnique/>
         </w:docPartObj>
       </w:sdtPr>
+      <w:sdtEndPr/>
       <w:sdtContent>
         <w:p>
           <w:pPr>
@@ -605,8 +606,6 @@
           <w:r>
             <w:t>Spis treści</w:t>
           </w:r>
-          <w:bookmarkStart w:id="0" w:name="_GoBack"/>
-          <w:bookmarkEnd w:id="0"/>
         </w:p>
         <w:p>
           <w:pPr>
@@ -2655,47 +2654,53 @@
       <w:pPr>
         <w:pStyle w:val="Nagwek1"/>
       </w:pPr>
-      <w:bookmarkStart w:id="1" w:name="_Toc471392132"/>
+      <w:bookmarkStart w:id="0" w:name="_Toc471392132"/>
       <w:r>
         <w:lastRenderedPageBreak/>
         <w:t>Dziedzina problemu</w:t>
       </w:r>
+      <w:bookmarkEnd w:id="0"/>
+    </w:p>
+    <w:p>
+      <w:pPr>
+        <w:pStyle w:val="Nagwek2"/>
+      </w:pPr>
+      <w:bookmarkStart w:id="1" w:name="_Toc471392133"/>
+      <w:r>
+        <w:t>Siatka trójwymiarowa</w:t>
+      </w:r>
       <w:bookmarkEnd w:id="1"/>
     </w:p>
     <w:p>
+      <w:r>
+        <w:t>Zestaw punktów połączonych krawędziami tworzących trójkątne ściany. Wykorzystując siatki trójwymiarowe można dokonać przybliżenia zarówno prostych brył, jak i bardzo skomplikowanych ksz</w:t>
+      </w:r>
+      <w:r>
+        <w:t xml:space="preserve">tałtów. </w:t>
+      </w:r>
+    </w:p>
+    <w:p>
       <w:pPr>
         <w:pStyle w:val="Nagwek2"/>
       </w:pPr>
-      <w:bookmarkStart w:id="2" w:name="_Toc471392133"/>
-      <w:r>
-        <w:t>Siatka trójwymiarowa</w:t>
+      <w:bookmarkStart w:id="2" w:name="_Toc471392134"/>
+      <w:r>
+        <w:t>Siatka objętościowa</w:t>
       </w:r>
       <w:bookmarkEnd w:id="2"/>
     </w:p>
     <w:p>
       <w:r>
-        <w:t>Zestaw punktów połączonych krawędziami tworzących trójkątne ściany. Wykorzystując siatki trójwymiarowe można dokonać przybliżenia zarówno prostych brył, jak i bardzo skomplikowanych ksz</w:t>
-      </w:r>
-      <w:r>
-        <w:t xml:space="preserve">tałtów. </w:t>
-      </w:r>
-    </w:p>
-    <w:p>
-      <w:pPr>
-        <w:pStyle w:val="Nagwek2"/>
-      </w:pPr>
-      <w:bookmarkStart w:id="3" w:name="_Toc471392134"/>
-      <w:r>
-        <w:t>Siatka objętościowa</w:t>
-      </w:r>
-      <w:bookmarkEnd w:id="3"/>
-    </w:p>
-    <w:p>
-      <w:r>
         <w:t xml:space="preserve">Zbiór </w:t>
       </w:r>
       <w:r>
-        <w:t>brył połączonych krawędziami lub ścianami za pomocą, których można reprezentować wnętrze obiektów.</w:t>
+        <w:t>brył połączonych kra</w:t>
+      </w:r>
+      <w:r>
+        <w:t>wędziami lub ścianami, za pomocą</w:t>
+      </w:r>
+      <w:r>
+        <w:t xml:space="preserve"> których można reprezentować wnętrze obiektów.</w:t>
       </w:r>
       <w:r>
         <w:br w:type="page"/>
@@ -2705,87 +2710,79 @@
       <w:pPr>
         <w:pStyle w:val="Nagwek1"/>
       </w:pPr>
-      <w:bookmarkStart w:id="4" w:name="_Toc471392135"/>
+      <w:bookmarkStart w:id="3" w:name="_Toc471392135"/>
       <w:r>
         <w:lastRenderedPageBreak/>
         <w:t>Stos technologiczny</w:t>
       </w:r>
+      <w:bookmarkEnd w:id="3"/>
+    </w:p>
+    <w:p>
+      <w:pPr>
+        <w:pStyle w:val="Nagwek2"/>
+      </w:pPr>
+      <w:bookmarkStart w:id="4" w:name="_Toc471392136"/>
+      <w:r>
+        <w:t>OpenGL</w:t>
+      </w:r>
       <w:bookmarkEnd w:id="4"/>
     </w:p>
     <w:p>
+      <w:r>
+        <w:t>S</w:t>
+      </w:r>
+      <w:r>
+        <w:t xml:space="preserve">pecyfikacja opisująca standardy tworzenia grafiki trójwymiarowej. Implementowana jest przez różne języki programowania i dostępna na różnych platformach. Pozwala na tworzenie animacji z wykorzystaniem obiektów trójwymiarowych. </w:t>
+      </w:r>
+    </w:p>
+    <w:p>
       <w:pPr>
         <w:pStyle w:val="Nagwek2"/>
       </w:pPr>
-      <w:bookmarkStart w:id="5" w:name="_Toc471392136"/>
-      <w:r>
-        <w:t>OpenGL</w:t>
+      <w:bookmarkStart w:id="5" w:name="_Toc471392137"/>
+      <w:r>
+        <w:t>GLU</w:t>
       </w:r>
       <w:bookmarkEnd w:id="5"/>
     </w:p>
     <w:p>
       <w:r>
-        <w:t>S</w:t>
-      </w:r>
-      <w:r>
-        <w:t xml:space="preserve">pecyfikacja opisująca standardy tworzenia grafiki trójwymiarowej. Implementowana jest przez różne języki programowania i dostępna na różnych platformach. Pozwala na tworzenie animacji z wykorzystaniem obiektów trójwymiarowych. </w:t>
+        <w:t>Biblioteka dostarczająca interfejs wyższego poziomu dla funkcjonalności OpenGL.</w:t>
       </w:r>
     </w:p>
     <w:p>
       <w:pPr>
         <w:pStyle w:val="Nagwek2"/>
       </w:pPr>
-      <w:bookmarkStart w:id="6" w:name="_Toc471392137"/>
-      <w:r>
-        <w:t>GLU</w:t>
+      <w:bookmarkStart w:id="6" w:name="_Toc471392138"/>
+      <w:r>
+        <w:t>GLUT</w:t>
       </w:r>
       <w:bookmarkEnd w:id="6"/>
     </w:p>
     <w:p>
       <w:r>
-        <w:t>Biblioteka dostarczająca interfejs wyższego poziomu dla funkcjonalności OpenGL.</w:t>
+        <w:t xml:space="preserve">Niezależny zbiór narzędzi </w:t>
+      </w:r>
+      <w:r>
+        <w:t>implementujący</w:t>
+      </w:r>
+      <w:r>
+        <w:t xml:space="preserve"> interfejs programistyczny OpenGL'a do dostarczania aplikacji okienkowych</w:t>
+      </w:r>
+      <w:r>
+        <w:t xml:space="preserve">. </w:t>
       </w:r>
     </w:p>
     <w:p>
       <w:pPr>
         <w:pStyle w:val="Nagwek2"/>
       </w:pPr>
-      <w:bookmarkStart w:id="7" w:name="_Toc471392138"/>
-      <w:r>
-        <w:t>GLUT</w:t>
+      <w:bookmarkStart w:id="7" w:name="_Toc471392139"/>
+      <w:r>
+        <w:t>Protocol Buffers</w:t>
       </w:r>
       <w:bookmarkEnd w:id="7"/>
-    </w:p>
-    <w:p>
-      <w:r>
-        <w:t xml:space="preserve">Niezależny zbiór narzędzi </w:t>
-      </w:r>
-      <w:r>
-        <w:t>implementujący</w:t>
-      </w:r>
-      <w:r>
-        <w:t xml:space="preserve"> interfejs programistyczny </w:t>
-      </w:r>
-      <w:proofErr w:type="spellStart"/>
-      <w:r>
-        <w:t>OpenGL'a</w:t>
-      </w:r>
-      <w:proofErr w:type="spellEnd"/>
-      <w:r>
-        <w:t xml:space="preserve"> do dostarczania aplikacji okienkowych</w:t>
-      </w:r>
-      <w:r>
-        <w:t xml:space="preserve">. </w:t>
-      </w:r>
-    </w:p>
-    <w:p>
-      <w:pPr>
-        <w:pStyle w:val="Nagwek2"/>
-      </w:pPr>
-      <w:bookmarkStart w:id="8" w:name="_Toc471392139"/>
-      <w:r>
-        <w:t>Protocol Buffers</w:t>
-      </w:r>
-      <w:bookmarkEnd w:id="8"/>
     </w:p>
     <w:p>
       <w:pPr>
@@ -2818,7 +2815,7 @@
           <w:szCs w:val="28"/>
         </w:rPr>
       </w:pPr>
-      <w:bookmarkStart w:id="9" w:name="_Toc469246623"/>
+      <w:bookmarkStart w:id="8" w:name="_Toc469246623"/>
       <w:r>
         <w:br w:type="page"/>
       </w:r>
@@ -2827,13 +2824,13 @@
       <w:pPr>
         <w:pStyle w:val="Nagwek1"/>
       </w:pPr>
-      <w:bookmarkStart w:id="10" w:name="_Toc471392140"/>
+      <w:bookmarkStart w:id="9" w:name="_Toc471392140"/>
       <w:r>
         <w:lastRenderedPageBreak/>
         <w:t>Architektura aplikacji</w:t>
       </w:r>
+      <w:bookmarkEnd w:id="8"/>
       <w:bookmarkEnd w:id="9"/>
-      <w:bookmarkEnd w:id="10"/>
     </w:p>
     <w:p/>
     <w:p>
@@ -2887,18 +2884,31 @@
       <w:pPr>
         <w:pStyle w:val="Legenda"/>
       </w:pPr>
-      <w:bookmarkStart w:id="11" w:name="_Toc471392160"/>
+      <w:bookmarkStart w:id="10" w:name="_Toc471392160"/>
       <w:r>
         <w:t xml:space="preserve">Rysunek </w:t>
       </w:r>
-      <w:fldSimple w:instr=" SEQ Rysunek \* ARABIC ">
-        <w:r>
-          <w:rPr>
-            <w:noProof/>
-          </w:rPr>
-          <w:t>1</w:t>
-        </w:r>
-      </w:fldSimple>
+      <w:r>
+        <w:fldChar w:fldCharType="begin"/>
+      </w:r>
+      <w:r>
+        <w:instrText xml:space="preserve"> SEQ Rysunek \* ARABIC </w:instrText>
+      </w:r>
+      <w:r>
+        <w:fldChar w:fldCharType="separate"/>
+      </w:r>
+      <w:r>
+        <w:rPr>
+          <w:noProof/>
+        </w:rPr>
+        <w:t>1</w:t>
+      </w:r>
+      <w:r>
+        <w:rPr>
+          <w:noProof/>
+        </w:rPr>
+        <w:fldChar w:fldCharType="end"/>
+      </w:r>
       <w:r>
         <w:t xml:space="preserve"> </w:t>
       </w:r>
@@ -2911,7 +2921,7 @@
         </w:rPr>
         <w:t>chitektura aplikacji</w:t>
       </w:r>
-      <w:bookmarkEnd w:id="11"/>
+      <w:bookmarkEnd w:id="10"/>
     </w:p>
     <w:p>
       <w:pPr>
@@ -3069,22 +3079,22 @@
       <w:pPr>
         <w:pStyle w:val="Nagwek1"/>
       </w:pPr>
-      <w:bookmarkStart w:id="12" w:name="_Toc471392141"/>
+      <w:bookmarkStart w:id="11" w:name="_Toc471392141"/>
       <w:r>
         <w:lastRenderedPageBreak/>
         <w:t>Opis modułów</w:t>
       </w:r>
+      <w:bookmarkEnd w:id="11"/>
+    </w:p>
+    <w:p>
+      <w:pPr>
+        <w:pStyle w:val="Nagwek2"/>
+      </w:pPr>
+      <w:bookmarkStart w:id="12" w:name="_Toc471392142"/>
+      <w:r>
+        <w:t>Moduł komunikacji CORE</w:t>
+      </w:r>
       <w:bookmarkEnd w:id="12"/>
-    </w:p>
-    <w:p>
-      <w:pPr>
-        <w:pStyle w:val="Nagwek2"/>
-      </w:pPr>
-      <w:bookmarkStart w:id="13" w:name="_Toc471392142"/>
-      <w:r>
-        <w:t>Moduł komunikacji CORE</w:t>
-      </w:r>
-      <w:bookmarkEnd w:id="13"/>
     </w:p>
     <w:p>
       <w:r>
@@ -3208,86 +3218,73 @@
       <w:pPr>
         <w:pStyle w:val="Legenda"/>
       </w:pPr>
-      <w:bookmarkStart w:id="14" w:name="_Toc471392161"/>
+      <w:bookmarkStart w:id="13" w:name="_Toc471392161"/>
       <w:r>
         <w:t xml:space="preserve">Rysunek </w:t>
       </w:r>
-      <w:fldSimple w:instr=" SEQ Rysunek \* ARABIC ">
-        <w:r>
-          <w:rPr>
-            <w:noProof/>
-          </w:rPr>
-          <w:t>2</w:t>
-        </w:r>
-      </w:fldSimple>
+      <w:r>
+        <w:fldChar w:fldCharType="begin"/>
+      </w:r>
+      <w:r>
+        <w:instrText xml:space="preserve"> SEQ Rysunek \* ARABIC </w:instrText>
+      </w:r>
+      <w:r>
+        <w:fldChar w:fldCharType="separate"/>
+      </w:r>
+      <w:r>
+        <w:rPr>
+          <w:noProof/>
+        </w:rPr>
+        <w:t>2</w:t>
+      </w:r>
+      <w:r>
+        <w:rPr>
+          <w:noProof/>
+        </w:rPr>
+        <w:fldChar w:fldCharType="end"/>
+      </w:r>
       <w:r>
         <w:t xml:space="preserve"> </w:t>
       </w:r>
       <w:r>
         <w:t>Moduł komunikacji - diagram klas</w:t>
       </w:r>
-      <w:bookmarkEnd w:id="14"/>
+      <w:bookmarkEnd w:id="13"/>
     </w:p>
     <w:p/>
     <w:p>
       <w:r>
         <w:t xml:space="preserve">Najważniejsza część logiki modułu znajduje się w klasie </w:t>
       </w:r>
-      <w:proofErr w:type="spellStart"/>
       <w:r>
         <w:rPr>
           <w:i/>
         </w:rPr>
         <w:t>AbstractServer</w:t>
       </w:r>
-      <w:proofErr w:type="spellEnd"/>
       <w:r>
         <w:t xml:space="preserve">. Odpowiada ona za utrzymywanie połączenia z aplikacją kliencką, jak i oknem </w:t>
       </w:r>
-      <w:proofErr w:type="spellStart"/>
       <w:r>
         <w:rPr>
           <w:i/>
         </w:rPr>
-        <w:t>Smashalist</w:t>
-      </w:r>
-      <w:proofErr w:type="spellEnd"/>
+        <w:t>Smashalist Manager</w:t>
+      </w:r>
       <w:r>
         <w:rPr>
           <w:i/>
         </w:rPr>
-        <w:t xml:space="preserve"> </w:t>
-      </w:r>
-      <w:proofErr w:type="spellStart"/>
+        <w:t>’</w:t>
+      </w:r>
       <w:r>
         <w:rPr>
           <w:i/>
         </w:rPr>
-        <w:t>Manager</w:t>
-      </w:r>
-      <w:r>
-        <w:rPr>
-          <w:i/>
-        </w:rPr>
-        <w:t>’</w:t>
-      </w:r>
-      <w:r>
-        <w:rPr>
-          <w:i/>
-        </w:rPr>
         <w:t>a</w:t>
       </w:r>
-      <w:proofErr w:type="spellEnd"/>
-      <w:r>
-        <w:t xml:space="preserve">. Zawiera również logikę potrzebną do </w:t>
-      </w:r>
-      <w:proofErr w:type="spellStart"/>
-      <w:r>
-        <w:t>deserializacji</w:t>
-      </w:r>
-      <w:proofErr w:type="spellEnd"/>
-      <w:r>
-        <w:t xml:space="preserve"> wiadomości na obiekty wewnętrzne, zapewnia </w:t>
+      <w:r>
+        <w:t xml:space="preserve">. Zawiera również logikę potrzebną do deserializacji wiadomości na obiekty wewnętrzne, zapewnia </w:t>
       </w:r>
       <w:r>
         <w:lastRenderedPageBreak/>
@@ -3298,36 +3295,30 @@
       <w:r>
         <w:t xml:space="preserve">Klasy dziedziczące z </w:t>
       </w:r>
-      <w:proofErr w:type="spellStart"/>
       <w:r>
         <w:rPr>
           <w:i/>
         </w:rPr>
         <w:t>AbstractServer</w:t>
       </w:r>
-      <w:proofErr w:type="spellEnd"/>
       <w:r>
         <w:t xml:space="preserve">, tj. </w:t>
       </w:r>
-      <w:proofErr w:type="spellStart"/>
       <w:r>
         <w:rPr>
           <w:i/>
         </w:rPr>
         <w:t>LinuxServer</w:t>
       </w:r>
-      <w:proofErr w:type="spellEnd"/>
       <w:r>
         <w:t xml:space="preserve"> oraz </w:t>
       </w:r>
-      <w:proofErr w:type="spellStart"/>
       <w:r>
         <w:rPr>
           <w:i/>
         </w:rPr>
         <w:t>WindowsServer</w:t>
       </w:r>
-      <w:proofErr w:type="spellEnd"/>
       <w:r>
         <w:t>, dostarczają implementacji</w:t>
       </w:r>
@@ -3373,12 +3364,12 @@
       <w:pPr>
         <w:pStyle w:val="Nagwek2"/>
       </w:pPr>
-      <w:bookmarkStart w:id="15" w:name="_Toc471392143"/>
+      <w:bookmarkStart w:id="14" w:name="_Toc471392143"/>
       <w:r>
         <w:lastRenderedPageBreak/>
         <w:t>Moduł struktur CORE</w:t>
       </w:r>
-      <w:bookmarkEnd w:id="15"/>
+      <w:bookmarkEnd w:id="14"/>
     </w:p>
     <w:p>
       <w:r>
@@ -3444,25 +3435,38 @@
       <w:pPr>
         <w:pStyle w:val="Legenda"/>
       </w:pPr>
-      <w:bookmarkStart w:id="16" w:name="_Toc471392162"/>
+      <w:bookmarkStart w:id="15" w:name="_Toc471392162"/>
       <w:r>
         <w:t xml:space="preserve">Rysunek </w:t>
       </w:r>
-      <w:fldSimple w:instr=" SEQ Rysunek \* ARABIC ">
-        <w:r>
-          <w:rPr>
-            <w:noProof/>
-          </w:rPr>
-          <w:t>3</w:t>
-        </w:r>
-      </w:fldSimple>
+      <w:r>
+        <w:fldChar w:fldCharType="begin"/>
+      </w:r>
+      <w:r>
+        <w:instrText xml:space="preserve"> SEQ Rysunek \* ARABIC </w:instrText>
+      </w:r>
+      <w:r>
+        <w:fldChar w:fldCharType="separate"/>
+      </w:r>
+      <w:r>
+        <w:rPr>
+          <w:noProof/>
+        </w:rPr>
+        <w:t>3</w:t>
+      </w:r>
+      <w:r>
+        <w:rPr>
+          <w:noProof/>
+        </w:rPr>
+        <w:fldChar w:fldCharType="end"/>
+      </w:r>
       <w:r>
         <w:t xml:space="preserve"> </w:t>
       </w:r>
       <w:r>
         <w:t>Moduł struktur - diagram klas</w:t>
       </w:r>
-      <w:bookmarkEnd w:id="16"/>
+      <w:bookmarkEnd w:id="15"/>
     </w:p>
     <w:p>
       <w:r>
@@ -3491,14 +3495,12 @@
       <w:r>
         <w:t xml:space="preserve"> jest klasa abstrakcyjna </w:t>
       </w:r>
-      <w:proofErr w:type="spellStart"/>
       <w:r>
         <w:rPr>
           <w:i/>
         </w:rPr>
         <w:t>AbstractDataTree</w:t>
       </w:r>
-      <w:proofErr w:type="spellEnd"/>
       <w:r>
         <w:t xml:space="preserve">. Synchronizuje ona dostęp do instancji drzewa struktur oraz zarządza jej kolekcją. Udostępnia również bardziej rozbudowane </w:t>
       </w:r>
@@ -3512,25 +3514,21 @@
         <w:br/>
         <w:t xml:space="preserve">Klasy </w:t>
       </w:r>
-      <w:proofErr w:type="spellStart"/>
       <w:r>
         <w:rPr>
           <w:i/>
         </w:rPr>
         <w:t>LinuxDataTree</w:t>
       </w:r>
-      <w:proofErr w:type="spellEnd"/>
       <w:r>
         <w:t xml:space="preserve"> oraz </w:t>
       </w:r>
-      <w:proofErr w:type="spellStart"/>
       <w:r>
         <w:rPr>
           <w:i/>
         </w:rPr>
         <w:t>WindowsDataTree</w:t>
       </w:r>
-      <w:proofErr w:type="spellEnd"/>
       <w:r>
         <w:t xml:space="preserve"> dostarczają konkretne implementacje metod </w:t>
       </w:r>
@@ -3538,6 +3536,7 @@
         <w:rPr>
           <w:i/>
         </w:rPr>
+        <w:lastRenderedPageBreak/>
         <w:t>LOCK</w:t>
       </w:r>
       <w:r>
@@ -3552,6 +3551,14 @@
       <w:r>
         <w:t>.</w:t>
       </w:r>
+      <w:r>
+        <w:t xml:space="preserve"> </w:t>
+      </w:r>
+      <w:bookmarkStart w:id="16" w:name="_GoBack"/>
+      <w:r>
+        <w:t>Ich zadaniem jest synchronizacja procesu modyfikacji elementów drzewa struktur.</w:t>
+      </w:r>
+      <w:bookmarkEnd w:id="16"/>
     </w:p>
     <w:p>
       <w:pPr>
@@ -3559,7 +3566,6 @@
       </w:pPr>
       <w:bookmarkStart w:id="17" w:name="_Toc471392144"/>
       <w:r>
-        <w:lastRenderedPageBreak/>
         <w:t>Moduł konfiguracji użytkownika</w:t>
       </w:r>
       <w:bookmarkEnd w:id="17"/>
@@ -3633,14 +3639,27 @@
       <w:r>
         <w:t xml:space="preserve">Rysunek </w:t>
       </w:r>
-      <w:fldSimple w:instr=" SEQ Rysunek \* ARABIC ">
-        <w:r>
-          <w:rPr>
-            <w:noProof/>
-          </w:rPr>
-          <w:t>4</w:t>
-        </w:r>
-      </w:fldSimple>
+      <w:r>
+        <w:fldChar w:fldCharType="begin"/>
+      </w:r>
+      <w:r>
+        <w:instrText xml:space="preserve"> SEQ Rysunek \* ARABIC </w:instrText>
+      </w:r>
+      <w:r>
+        <w:fldChar w:fldCharType="separate"/>
+      </w:r>
+      <w:r>
+        <w:rPr>
+          <w:noProof/>
+        </w:rPr>
+        <w:t>4</w:t>
+      </w:r>
+      <w:r>
+        <w:rPr>
+          <w:noProof/>
+        </w:rPr>
+        <w:fldChar w:fldCharType="end"/>
+      </w:r>
       <w:r>
         <w:t xml:space="preserve"> </w:t>
       </w:r>
@@ -3653,25 +3672,21 @@
       <w:r>
         <w:t xml:space="preserve">Odczyt konfiguracji następuje tylko raz, w momencie tworzenia nowego obiektu </w:t>
       </w:r>
-      <w:proofErr w:type="spellStart"/>
       <w:r>
         <w:rPr>
           <w:i/>
         </w:rPr>
         <w:t>UserPreferencesManager</w:t>
       </w:r>
-      <w:proofErr w:type="spellEnd"/>
       <w:r>
         <w:t xml:space="preserve"> (tj. przy pierwszym wywołaniu metody </w:t>
       </w:r>
-      <w:proofErr w:type="spellStart"/>
       <w:r>
         <w:rPr>
           <w:i/>
         </w:rPr>
         <w:t>getInstance</w:t>
       </w:r>
-      <w:proofErr w:type="spellEnd"/>
       <w:r>
         <w:t xml:space="preserve">). Obiekt ten zapewnia wygodne </w:t>
       </w:r>
@@ -3683,24 +3698,14 @@
       </w:r>
       <w:r>
         <w:br/>
-        <w:t xml:space="preserve">Logika </w:t>
-      </w:r>
-      <w:proofErr w:type="spellStart"/>
-      <w:r>
-        <w:t>parsera</w:t>
-      </w:r>
-      <w:proofErr w:type="spellEnd"/>
-      <w:r>
-        <w:t xml:space="preserve"> zawarta jest w klasie </w:t>
-      </w:r>
-      <w:proofErr w:type="spellStart"/>
+        <w:t xml:space="preserve">Logika parsera zawarta jest w klasie </w:t>
+      </w:r>
       <w:r>
         <w:rPr>
           <w:i/>
         </w:rPr>
         <w:t>XMLParser</w:t>
       </w:r>
-      <w:proofErr w:type="spellEnd"/>
       <w:r>
         <w:t>.</w:t>
       </w:r>
@@ -3752,53 +3757,29 @@
           <w:lang w:val="en-GB"/>
         </w:rPr>
       </w:pPr>
-      <w:proofErr w:type="spellStart"/>
       <w:r>
         <w:rPr>
           <w:lang w:val="en-GB"/>
         </w:rPr>
-        <w:t>po</w:t>
-      </w:r>
-      <w:proofErr w:type="spellEnd"/>
+        <w:t xml:space="preserve">po </w:t>
+      </w:r>
       <w:r>
         <w:rPr>
           <w:lang w:val="en-GB"/>
         </w:rPr>
-        <w:t xml:space="preserve"> </w:t>
-      </w:r>
-      <w:proofErr w:type="spellStart"/>
+        <w:t>typ</w:t>
+      </w:r>
       <w:r>
         <w:rPr>
           <w:lang w:val="en-GB"/>
         </w:rPr>
-        <w:t>typ</w:t>
+        <w:t>ie</w:t>
       </w:r>
       <w:r>
         <w:rPr>
           <w:lang w:val="en-GB"/>
         </w:rPr>
-        <w:t>ie</w:t>
-      </w:r>
-      <w:proofErr w:type="spellEnd"/>
-      <w:r>
-        <w:rPr>
-          <w:lang w:val="en-GB"/>
-        </w:rPr>
-        <w:t xml:space="preserve"> </w:t>
-      </w:r>
-      <w:proofErr w:type="spellStart"/>
-      <w:r>
-        <w:rPr>
-          <w:lang w:val="en-GB"/>
-        </w:rPr>
-        <w:t>geometrii</w:t>
-      </w:r>
-      <w:proofErr w:type="spellEnd"/>
-      <w:r>
-        <w:rPr>
-          <w:lang w:val="en-GB"/>
-        </w:rPr>
-        <w:t xml:space="preserve"> (Vertex, Edge, Face, Block)</w:t>
+        <w:t xml:space="preserve"> geometrii (Vertex, Edge, Face, Block)</w:t>
       </w:r>
     </w:p>
     <w:p>
@@ -3836,14 +3817,12 @@
       <w:r>
         <w:t xml:space="preserve"> własności </w:t>
       </w:r>
-      <w:proofErr w:type="spellStart"/>
       <w:r>
         <w:rPr>
           <w:i/>
         </w:rPr>
         <w:t>quality</w:t>
       </w:r>
-      <w:proofErr w:type="spellEnd"/>
     </w:p>
     <w:p>
       <w:pPr>
@@ -3912,14 +3891,30 @@
       <w:r>
         <w:t xml:space="preserve">Rysunek </w:t>
       </w:r>
-      <w:fldSimple w:instr=" SEQ Rysunek \* ARABIC ">
-        <w:r>
-          <w:rPr>
-            <w:noProof/>
-          </w:rPr>
-          <w:t>5</w:t>
-        </w:r>
-      </w:fldSimple>
+      <w:r>
+        <w:fldChar w:fldCharType="begin"/>
+      </w:r>
+      <w:r>
+        <w:instrText xml:space="preserve"> SEQ </w:instrText>
+      </w:r>
+      <w:r>
+        <w:instrText xml:space="preserve">Rysunek \* ARABIC </w:instrText>
+      </w:r>
+      <w:r>
+        <w:fldChar w:fldCharType="separate"/>
+      </w:r>
+      <w:r>
+        <w:rPr>
+          <w:noProof/>
+        </w:rPr>
+        <w:t>5</w:t>
+      </w:r>
+      <w:r>
+        <w:rPr>
+          <w:noProof/>
+        </w:rPr>
+        <w:fldChar w:fldCharType="end"/>
+      </w:r>
       <w:r>
         <w:t xml:space="preserve"> </w:t>
       </w:r>
@@ -4013,14 +4008,12 @@
       <w:r>
         <w:t xml:space="preserve">Ze względu na stosunkowo duży stopień skomplikowania, część logiki została wydzielona do klasy </w:t>
       </w:r>
-      <w:proofErr w:type="spellStart"/>
       <w:r>
         <w:rPr>
           <w:i/>
         </w:rPr>
         <w:t>CMathUtils</w:t>
       </w:r>
-      <w:proofErr w:type="spellEnd"/>
       <w:r>
         <w:t>.</w:t>
       </w:r>
@@ -4124,14 +4117,27 @@
       <w:r>
         <w:t xml:space="preserve">Rysunek </w:t>
       </w:r>
-      <w:fldSimple w:instr=" SEQ Rysunek \* ARABIC ">
-        <w:r>
-          <w:rPr>
-            <w:noProof/>
-          </w:rPr>
-          <w:t>6</w:t>
-        </w:r>
-      </w:fldSimple>
+      <w:r>
+        <w:fldChar w:fldCharType="begin"/>
+      </w:r>
+      <w:r>
+        <w:instrText xml:space="preserve"> SEQ Rysunek \* ARABIC </w:instrText>
+      </w:r>
+      <w:r>
+        <w:fldChar w:fldCharType="separate"/>
+      </w:r>
+      <w:r>
+        <w:rPr>
+          <w:noProof/>
+        </w:rPr>
+        <w:t>6</w:t>
+      </w:r>
+      <w:r>
+        <w:rPr>
+          <w:noProof/>
+        </w:rPr>
+        <w:fldChar w:fldCharType="end"/>
+      </w:r>
       <w:r>
         <w:t xml:space="preserve"> </w:t>
       </w:r>
@@ -4244,18 +4250,31 @@
       <w:r>
         <w:t xml:space="preserve">Rysunek </w:t>
       </w:r>
-      <w:fldSimple w:instr=" SEQ Rysunek \* ARABIC ">
-        <w:r>
-          <w:rPr>
-            <w:noProof/>
-          </w:rPr>
-          <w:t>7</w:t>
-        </w:r>
-      </w:fldSimple>
+      <w:r>
+        <w:fldChar w:fldCharType="begin"/>
+      </w:r>
+      <w:r>
+        <w:instrText xml:space="preserve"> SEQ Rysunek \* ARABIC </w:instrText>
+      </w:r>
+      <w:r>
+        <w:fldChar w:fldCharType="separate"/>
+      </w:r>
       <w:r>
         <w:rPr>
           <w:noProof/>
         </w:rPr>
+        <w:t>7</w:t>
+      </w:r>
+      <w:r>
+        <w:rPr>
+          <w:noProof/>
+        </w:rPr>
+        <w:fldChar w:fldCharType="end"/>
+      </w:r>
+      <w:r>
+        <w:rPr>
+          <w:noProof/>
+        </w:rPr>
         <w:t xml:space="preserve">  Smeshalist Manager diagram klas</w:t>
       </w:r>
       <w:bookmarkEnd w:id="25"/>
@@ -4264,14 +4283,12 @@
       <w:r>
         <w:t xml:space="preserve">Główna logika modułu zawarta jest w klasie </w:t>
       </w:r>
-      <w:proofErr w:type="spellStart"/>
       <w:r>
         <w:rPr>
           <w:i/>
         </w:rPr>
         <w:t>MainWindow</w:t>
       </w:r>
-      <w:proofErr w:type="spellEnd"/>
       <w:r>
         <w:rPr>
           <w:i/>
@@ -4284,109 +4301,49 @@
       <w:r>
         <w:t xml:space="preserve"> (</w:t>
       </w:r>
-      <w:proofErr w:type="spellStart"/>
       <w:r>
         <w:rPr>
           <w:i/>
         </w:rPr>
-        <w:t>ObjTab</w:t>
-      </w:r>
-      <w:proofErr w:type="spellEnd"/>
+        <w:t>ObjTab, OptionsTab, FiltersTab, StatisticsTab</w:t>
+      </w:r>
+      <w:r>
+        <w:t>)</w:t>
+      </w:r>
+      <w:r>
+        <w:t xml:space="preserve"> okna oraz za komunikację z modułem komunikacji CORE. Metoda </w:t>
+      </w:r>
       <w:r>
         <w:rPr>
           <w:i/>
         </w:rPr>
-        <w:t xml:space="preserve">, </w:t>
-      </w:r>
-      <w:proofErr w:type="spellStart"/>
+        <w:t xml:space="preserve">setLookAndFeel </w:t>
+      </w:r>
+      <w:r>
+        <w:t xml:space="preserve">jest odpowiedzialna za ustawienie wyglądu okna </w:t>
+      </w:r>
+      <w:r>
+        <w:t xml:space="preserve">odpowiadającego standardom platformy systemowej, na której aplikacja jest uruchomiona.  </w:t>
+      </w:r>
+    </w:p>
+    <w:p>
+      <w:r>
+        <w:t xml:space="preserve">Zadaniem każdej z klas zakładek jest stworzenie widoku okna oraz </w:t>
+      </w:r>
+      <w:r>
+        <w:t xml:space="preserve">zbudowanie </w:t>
+      </w:r>
+      <w:r>
+        <w:t xml:space="preserve">odpowiedniej </w:t>
+      </w:r>
+      <w:r>
+        <w:t xml:space="preserve">wiadomości, a następnie  wywołanie metody klasy </w:t>
+      </w:r>
       <w:r>
         <w:rPr>
           <w:i/>
         </w:rPr>
-        <w:t>OptionsTab</w:t>
-      </w:r>
-      <w:proofErr w:type="spellEnd"/>
-      <w:r>
-        <w:rPr>
-          <w:i/>
-        </w:rPr>
-        <w:t xml:space="preserve">, </w:t>
-      </w:r>
-      <w:proofErr w:type="spellStart"/>
-      <w:r>
-        <w:rPr>
-          <w:i/>
-        </w:rPr>
-        <w:t>FiltersTab</w:t>
-      </w:r>
-      <w:proofErr w:type="spellEnd"/>
-      <w:r>
-        <w:rPr>
-          <w:i/>
-        </w:rPr>
-        <w:t xml:space="preserve">, </w:t>
-      </w:r>
-      <w:proofErr w:type="spellStart"/>
-      <w:r>
-        <w:rPr>
-          <w:i/>
-        </w:rPr>
-        <w:t>StatisticsTab</w:t>
-      </w:r>
-      <w:proofErr w:type="spellEnd"/>
-      <w:r>
-        <w:t>)</w:t>
-      </w:r>
-      <w:r>
-        <w:t xml:space="preserve"> okna oraz za komunikację z modułem komunikacji CORE. Metoda </w:t>
-      </w:r>
-      <w:proofErr w:type="spellStart"/>
-      <w:r>
-        <w:rPr>
-          <w:i/>
-        </w:rPr>
-        <w:t>setLookAndFeel</w:t>
-      </w:r>
-      <w:proofErr w:type="spellEnd"/>
-      <w:r>
-        <w:rPr>
-          <w:i/>
-        </w:rPr>
-        <w:t xml:space="preserve"> </w:t>
-      </w:r>
-      <w:r>
-        <w:t xml:space="preserve">jest odpowiedzialna za ustawienie wyglądu okna </w:t>
-      </w:r>
-      <w:r>
-        <w:t xml:space="preserve">odpowiadającego standardom platformy systemowej, na której aplikacja jest uruchomiona.  </w:t>
-      </w:r>
-    </w:p>
-    <w:p>
-      <w:r>
-        <w:t xml:space="preserve">Zadaniem każdej z klas zakładek jest stworzenie widoku okna oraz </w:t>
-      </w:r>
-      <w:r>
-        <w:t xml:space="preserve">zbudowanie </w:t>
-      </w:r>
-      <w:r>
-        <w:t xml:space="preserve">odpowiedniej </w:t>
-      </w:r>
-      <w:r>
-        <w:t xml:space="preserve">wiadomości, a następnie  wywołanie metody klasy </w:t>
-      </w:r>
-      <w:proofErr w:type="spellStart"/>
-      <w:r>
-        <w:rPr>
-          <w:i/>
-        </w:rPr>
-        <w:t>SendingThread</w:t>
-      </w:r>
-      <w:proofErr w:type="spellEnd"/>
-      <w:r>
-        <w:rPr>
-          <w:i/>
-        </w:rPr>
-        <w:t xml:space="preserve">, </w:t>
+        <w:t xml:space="preserve">SendingThread, </w:t>
       </w:r>
       <w:r>
         <w:t>która zajmuje się przesłaniem jej do modułu komunikacji CORE.</w:t>
@@ -4423,7 +4380,7 @@
                     <a:blip r:embed="rId16" cstate="print">
                       <a:extLst>
                         <a:ext uri="{28A0092B-C50C-407E-A947-70E740481C1C}">
-                          <a14:useLocalDpi xmlns="" xmlns:wpc="http://schemas.microsoft.com/office/word/2010/wordprocessingCanvas" xmlns:mc="http://schemas.openxmlformats.org/markup-compatibility/2006" xmlns:o="urn:schemas-microsoft-com:office:office" xmlns:v="urn:schemas-microsoft-com:vml" xmlns:wp14="http://schemas.microsoft.com/office/word/2010/wordprocessingDrawing" xmlns:w10="urn:schemas-microsoft-com:office:word" xmlns:w="http://schemas.openxmlformats.org/wordprocessingml/2006/main" xmlns:w14="http://schemas.microsoft.com/office/word/2010/wordml" xmlns:wpg="http://schemas.microsoft.com/office/word/2010/wordprocessingGroup" xmlns:wpi="http://schemas.microsoft.com/office/word/2010/wordprocessingInk" xmlns:wps="http://schemas.microsoft.com/office/word/2010/wordprocessingShape" xmlns:a14="http://schemas.microsoft.com/office/drawing/2010/main" val="0"/>
+                          <a14:useLocalDpi xmlns:a14="http://schemas.microsoft.com/office/drawing/2010/main" val="0"/>
                         </a:ext>
                       </a:extLst>
                     </a:blip>
@@ -4455,19 +4412,11 @@
         </w:rPr>
       </w:pPr>
       <w:bookmarkStart w:id="26" w:name="_Toc471392167"/>
-      <w:proofErr w:type="spellStart"/>
       <w:r>
         <w:rPr>
           <w:lang w:val="en-GB"/>
         </w:rPr>
-        <w:t>Rysunek</w:t>
-      </w:r>
-      <w:proofErr w:type="spellEnd"/>
-      <w:r>
-        <w:rPr>
-          <w:lang w:val="en-GB"/>
-        </w:rPr>
-        <w:t xml:space="preserve"> </w:t>
+        <w:t xml:space="preserve">Rysunek </w:t>
       </w:r>
       <w:r>
         <w:fldChar w:fldCharType="begin"/>
@@ -4495,112 +4444,44 @@
         <w:rPr>
           <w:lang w:val="en-GB"/>
         </w:rPr>
-        <w:t xml:space="preserve"> Smeshalist Manager diagram </w:t>
-      </w:r>
-      <w:proofErr w:type="spellStart"/>
-      <w:r>
-        <w:rPr>
-          <w:lang w:val="en-GB"/>
-        </w:rPr>
-        <w:t>klas</w:t>
-      </w:r>
-      <w:proofErr w:type="spellEnd"/>
-      <w:r>
-        <w:rPr>
-          <w:lang w:val="en-GB"/>
-        </w:rPr>
-        <w:t xml:space="preserve"> - </w:t>
-      </w:r>
-      <w:proofErr w:type="spellStart"/>
-      <w:r>
-        <w:rPr>
-          <w:lang w:val="en-GB"/>
-        </w:rPr>
-        <w:t>filtry</w:t>
+        <w:t xml:space="preserve"> Smeshalist Manager diagram klas - filtry</w:t>
       </w:r>
       <w:bookmarkEnd w:id="26"/>
-      <w:proofErr w:type="spellEnd"/>
     </w:p>
     <w:p>
       <w:r>
         <w:t xml:space="preserve">Klasa </w:t>
       </w:r>
-      <w:proofErr w:type="spellStart"/>
       <w:r>
         <w:rPr>
           <w:i/>
         </w:rPr>
-        <w:t>FiltersTab</w:t>
-      </w:r>
-      <w:proofErr w:type="spellEnd"/>
+        <w:t xml:space="preserve">FiltersTab </w:t>
+      </w:r>
+      <w:r>
+        <w:t xml:space="preserve"> agreguje obiekty zakładek każdego typu fil</w:t>
+      </w:r>
+      <w:r>
+        <w:t>t</w:t>
+      </w:r>
+      <w:r>
+        <w:t xml:space="preserve">rów: </w:t>
+      </w:r>
       <w:r>
         <w:rPr>
           <w:i/>
         </w:rPr>
-        <w:t xml:space="preserve"> </w:t>
-      </w:r>
-      <w:r>
-        <w:t xml:space="preserve"> agreguje obiekty zakładek każdego typu fil</w:t>
-      </w:r>
-      <w:r>
-        <w:t>t</w:t>
-      </w:r>
-      <w:r>
-        <w:t xml:space="preserve">rów: </w:t>
-      </w:r>
-      <w:proofErr w:type="spellStart"/>
+        <w:t xml:space="preserve">QualityTab, TypesTab, CoordinatesTab </w:t>
+      </w:r>
+      <w:r>
+        <w:t xml:space="preserve">oraz </w:t>
+      </w:r>
       <w:r>
         <w:rPr>
           <w:i/>
         </w:rPr>
-        <w:t>QualityTab</w:t>
-      </w:r>
-      <w:proofErr w:type="spellEnd"/>
-      <w:r>
-        <w:rPr>
-          <w:i/>
-        </w:rPr>
-        <w:t xml:space="preserve">, </w:t>
-      </w:r>
-      <w:proofErr w:type="spellStart"/>
-      <w:r>
-        <w:rPr>
-          <w:i/>
-        </w:rPr>
-        <w:t>TypesTab</w:t>
-      </w:r>
-      <w:proofErr w:type="spellEnd"/>
-      <w:r>
-        <w:rPr>
-          <w:i/>
-        </w:rPr>
-        <w:t xml:space="preserve">, </w:t>
-      </w:r>
-      <w:proofErr w:type="spellStart"/>
-      <w:r>
-        <w:rPr>
-          <w:i/>
-        </w:rPr>
-        <w:t>CoordinatesTab</w:t>
-      </w:r>
-      <w:proofErr w:type="spellEnd"/>
-      <w:r>
-        <w:rPr>
-          <w:i/>
-        </w:rPr>
-        <w:t xml:space="preserve"> </w:t>
-      </w:r>
-      <w:r>
-        <w:t xml:space="preserve">oraz </w:t>
-      </w:r>
-      <w:proofErr w:type="spellStart"/>
-      <w:r>
-        <w:rPr>
-          <w:i/>
-        </w:rPr>
         <w:t>GroupsTab</w:t>
       </w:r>
-      <w:proofErr w:type="spellEnd"/>
       <w:r>
         <w:t>. Posiada ona metody statyczne odpowiedzialne za działanie filtrowania po jakości oraz wsp</w:t>
       </w:r>
@@ -4662,7 +4543,7 @@
                     <a:blip r:embed="rId17" cstate="print">
                       <a:extLst>
                         <a:ext uri="{28A0092B-C50C-407E-A947-70E740481C1C}">
-                          <a14:useLocalDpi xmlns="" xmlns:wpc="http://schemas.microsoft.com/office/word/2010/wordprocessingCanvas" xmlns:mc="http://schemas.openxmlformats.org/markup-compatibility/2006" xmlns:o="urn:schemas-microsoft-com:office:office" xmlns:v="urn:schemas-microsoft-com:vml" xmlns:wp14="http://schemas.microsoft.com/office/word/2010/wordprocessingDrawing" xmlns:w10="urn:schemas-microsoft-com:office:word" xmlns:w="http://schemas.openxmlformats.org/wordprocessingml/2006/main" xmlns:w14="http://schemas.microsoft.com/office/word/2010/wordml" xmlns:wpg="http://schemas.microsoft.com/office/word/2010/wordprocessingGroup" xmlns:wpi="http://schemas.microsoft.com/office/word/2010/wordprocessingInk" xmlns:wps="http://schemas.microsoft.com/office/word/2010/wordprocessingShape" xmlns:a14="http://schemas.microsoft.com/office/drawing/2010/main" val="0"/>
+                          <a14:useLocalDpi xmlns:a14="http://schemas.microsoft.com/office/drawing/2010/main" val="0"/>
                         </a:ext>
                       </a:extLst>
                     </a:blip>
@@ -4694,14 +4575,27 @@
       <w:r>
         <w:t xml:space="preserve">Rysunek </w:t>
       </w:r>
-      <w:fldSimple w:instr=" SEQ Rysunek \* ARABIC ">
-        <w:r>
-          <w:rPr>
-            <w:noProof/>
-          </w:rPr>
-          <w:t>9</w:t>
-        </w:r>
-      </w:fldSimple>
+      <w:r>
+        <w:fldChar w:fldCharType="begin"/>
+      </w:r>
+      <w:r>
+        <w:instrText xml:space="preserve"> SEQ Rysunek \* ARABIC </w:instrText>
+      </w:r>
+      <w:r>
+        <w:fldChar w:fldCharType="separate"/>
+      </w:r>
+      <w:r>
+        <w:rPr>
+          <w:noProof/>
+        </w:rPr>
+        <w:t>9</w:t>
+      </w:r>
+      <w:r>
+        <w:rPr>
+          <w:noProof/>
+        </w:rPr>
+        <w:fldChar w:fldCharType="end"/>
+      </w:r>
       <w:r>
         <w:t xml:space="preserve"> </w:t>
       </w:r>
@@ -4720,19 +4614,11 @@
       <w:r>
         <w:t xml:space="preserve">żytkownik wywołuje metodę </w:t>
       </w:r>
-      <w:proofErr w:type="spellStart"/>
       <w:r>
         <w:rPr>
           <w:i/>
         </w:rPr>
-        <w:t>flushBuffer</w:t>
-      </w:r>
-      <w:proofErr w:type="spellEnd"/>
-      <w:r>
-        <w:rPr>
-          <w:i/>
-        </w:rPr>
-        <w:t>()</w:t>
+        <w:t>flushBuffer()</w:t>
       </w:r>
       <w:r>
         <w:t xml:space="preserve">. Narzędzie </w:t>
@@ -4879,14 +4765,27 @@
       <w:r>
         <w:t xml:space="preserve">Rysunek </w:t>
       </w:r>
-      <w:fldSimple w:instr=" SEQ Rysunek \* ARABIC ">
-        <w:r>
-          <w:rPr>
-            <w:noProof/>
-          </w:rPr>
-          <w:t>10</w:t>
-        </w:r>
-      </w:fldSimple>
+      <w:r>
+        <w:fldChar w:fldCharType="begin"/>
+      </w:r>
+      <w:r>
+        <w:instrText xml:space="preserve"> SEQ Rysunek \* ARABIC </w:instrText>
+      </w:r>
+      <w:r>
+        <w:fldChar w:fldCharType="separate"/>
+      </w:r>
+      <w:r>
+        <w:rPr>
+          <w:noProof/>
+        </w:rPr>
+        <w:t>10</w:t>
+      </w:r>
+      <w:r>
+        <w:rPr>
+          <w:noProof/>
+        </w:rPr>
+        <w:fldChar w:fldCharType="end"/>
+      </w:r>
       <w:r>
         <w:t xml:space="preserve"> Diagram przesyłanych w komunikacji struktur</w:t>
       </w:r>
@@ -4912,19 +4811,11 @@
       <w:r>
         <w:t xml:space="preserve"> oraz wiadomości typu </w:t>
       </w:r>
-      <w:proofErr w:type="spellStart"/>
       <w:r>
         <w:rPr>
           <w:i/>
         </w:rPr>
-        <w:t>Properties</w:t>
-      </w:r>
-      <w:proofErr w:type="spellEnd"/>
-      <w:r>
-        <w:rPr>
-          <w:i/>
-        </w:rPr>
-        <w:t xml:space="preserve"> </w:t>
+        <w:t xml:space="preserve">Properties </w:t>
       </w:r>
       <w:r>
         <w:t>opisanej poniżej.</w:t>
@@ -4996,14 +4887,27 @@
       <w:r>
         <w:t xml:space="preserve">Rysunek </w:t>
       </w:r>
-      <w:fldSimple w:instr=" SEQ Rysunek \* ARABIC ">
-        <w:r>
-          <w:rPr>
-            <w:noProof/>
-          </w:rPr>
-          <w:t>11</w:t>
-        </w:r>
-      </w:fldSimple>
+      <w:r>
+        <w:fldChar w:fldCharType="begin"/>
+      </w:r>
+      <w:r>
+        <w:instrText xml:space="preserve"> SEQ Rysunek \* ARABIC </w:instrText>
+      </w:r>
+      <w:r>
+        <w:fldChar w:fldCharType="separate"/>
+      </w:r>
+      <w:r>
+        <w:rPr>
+          <w:noProof/>
+        </w:rPr>
+        <w:t>11</w:t>
+      </w:r>
+      <w:r>
+        <w:rPr>
+          <w:noProof/>
+        </w:rPr>
+        <w:fldChar w:fldCharType="end"/>
+      </w:r>
       <w:r>
         <w:t xml:space="preserve"> Diagram przedstawiający strukturę wysyłanych pakietów danych</w:t>
       </w:r>
@@ -5018,53 +4922,23 @@
       <w:r>
         <w:t xml:space="preserve">Wiadomość </w:t>
       </w:r>
-      <w:proofErr w:type="spellStart"/>
       <w:r>
         <w:rPr>
           <w:i/>
         </w:rPr>
-        <w:t>DataPackage</w:t>
-      </w:r>
-      <w:proofErr w:type="spellEnd"/>
+        <w:t xml:space="preserve">DataPackage </w:t>
+      </w:r>
+      <w:r>
+        <w:t xml:space="preserve">zawiera listy </w:t>
+      </w:r>
+      <w:r>
+        <w:t xml:space="preserve">odpowiednich typów elementów tj. </w:t>
+      </w:r>
       <w:r>
         <w:rPr>
           <w:i/>
         </w:rPr>
-        <w:t xml:space="preserve"> </w:t>
-      </w:r>
-      <w:r>
-        <w:t xml:space="preserve">zawiera listy </w:t>
-      </w:r>
-      <w:r>
-        <w:t xml:space="preserve">odpowiednich typów elementów tj. </w:t>
-      </w:r>
-      <w:proofErr w:type="spellStart"/>
-      <w:r>
-        <w:rPr>
-          <w:i/>
-        </w:rPr>
-        <w:t>Vertex</w:t>
-      </w:r>
-      <w:proofErr w:type="spellEnd"/>
-      <w:r>
-        <w:rPr>
-          <w:i/>
-        </w:rPr>
-        <w:t xml:space="preserve">, Edge, </w:t>
-      </w:r>
-      <w:proofErr w:type="spellStart"/>
-      <w:r>
-        <w:rPr>
-          <w:i/>
-        </w:rPr>
-        <w:t>TriangleFace</w:t>
-      </w:r>
-      <w:proofErr w:type="spellEnd"/>
-      <w:r>
-        <w:rPr>
-          <w:i/>
-        </w:rPr>
-        <w:t>, Block</w:t>
+        <w:t>Vertex, Edge, TriangleFace, Block</w:t>
       </w:r>
       <w:r>
         <w:t>, które zostały opisane powyżej.</w:t>
@@ -5142,68 +5016,60 @@
       <w:r>
         <w:t xml:space="preserve">Rysunek </w:t>
       </w:r>
-      <w:fldSimple w:instr=" SEQ Rysunek \* ARABIC ">
-        <w:r>
-          <w:rPr>
-            <w:noProof/>
-          </w:rPr>
-          <w:t>12</w:t>
-        </w:r>
-      </w:fldSimple>
-      <w:r>
-        <w:t xml:space="preserve"> Diagram przedstawiający strukturę wiadomości nagłówka oraz pomocniczą wiadomość </w:t>
-      </w:r>
-      <w:proofErr w:type="spellStart"/>
-      <w:r>
-        <w:t>MessageInfo</w:t>
+      <w:r>
+        <w:fldChar w:fldCharType="begin"/>
+      </w:r>
+      <w:r>
+        <w:instrText xml:space="preserve"> SEQ Rysunek \* ARABIC </w:instrText>
+      </w:r>
+      <w:r>
+        <w:fldChar w:fldCharType="separate"/>
+      </w:r>
+      <w:r>
+        <w:rPr>
+          <w:noProof/>
+        </w:rPr>
+        <w:t>12</w:t>
+      </w:r>
+      <w:r>
+        <w:rPr>
+          <w:noProof/>
+        </w:rPr>
+        <w:fldChar w:fldCharType="end"/>
+      </w:r>
+      <w:r>
+        <w:t xml:space="preserve"> Diagram przedstawiający strukturę wiadomości nagłówka oraz pomocniczą wiadomość MessageInfo</w:t>
       </w:r>
       <w:bookmarkEnd w:id="36"/>
-      <w:proofErr w:type="spellEnd"/>
     </w:p>
     <w:p>
       <w:r>
         <w:t xml:space="preserve">Wiadomość typu </w:t>
       </w:r>
-      <w:proofErr w:type="spellStart"/>
       <w:r>
         <w:rPr>
           <w:i/>
         </w:rPr>
-        <w:t>Header</w:t>
-      </w:r>
-      <w:proofErr w:type="spellEnd"/>
-      <w:r>
+        <w:t xml:space="preserve">Header </w:t>
+      </w:r>
+      <w:r>
+        <w:t>zawiera informacje o wielkości przesyłanego pakietu danych oraz flagę czy przesyłana paczka danych jest ostatnia.</w:t>
+      </w:r>
+    </w:p>
+    <w:p>
+      <w:pPr>
         <w:rPr>
           <w:i/>
         </w:rPr>
-        <w:t xml:space="preserve"> </w:t>
-      </w:r>
-      <w:r>
-        <w:t>zawiera informacje o wielkości przesyłanego pakietu danych oraz flagę czy przesyłana paczka danych jest ostatnia.</w:t>
-      </w:r>
-    </w:p>
-    <w:p>
-      <w:pPr>
+      </w:pPr>
+      <w:r>
+        <w:t xml:space="preserve">Pomocnicza wiadomość </w:t>
+      </w:r>
+      <w:r>
         <w:rPr>
           <w:i/>
         </w:rPr>
-      </w:pPr>
-      <w:r>
-        <w:t xml:space="preserve">Pomocnicza wiadomość </w:t>
-      </w:r>
-      <w:proofErr w:type="spellStart"/>
-      <w:r>
-        <w:rPr>
-          <w:i/>
-        </w:rPr>
-        <w:t>MessageInfo</w:t>
-      </w:r>
-      <w:proofErr w:type="spellEnd"/>
-      <w:r>
-        <w:rPr>
-          <w:i/>
-        </w:rPr>
-        <w:t xml:space="preserve"> </w:t>
+        <w:t xml:space="preserve">MessageInfo </w:t>
       </w:r>
       <w:r>
         <w:t xml:space="preserve">zawiera informację o typie pomocniczej wiadomości tzn. </w:t>
@@ -5349,14 +5215,27 @@
       <w:r>
         <w:t xml:space="preserve">Rysunek </w:t>
       </w:r>
-      <w:fldSimple w:instr=" SEQ Rysunek \* ARABIC ">
-        <w:r>
-          <w:rPr>
-            <w:noProof/>
-          </w:rPr>
-          <w:t>13</w:t>
-        </w:r>
-      </w:fldSimple>
+      <w:r>
+        <w:fldChar w:fldCharType="begin"/>
+      </w:r>
+      <w:r>
+        <w:instrText xml:space="preserve"> SEQ Rysunek \* ARABIC </w:instrText>
+      </w:r>
+      <w:r>
+        <w:fldChar w:fldCharType="separate"/>
+      </w:r>
+      <w:r>
+        <w:rPr>
+          <w:noProof/>
+        </w:rPr>
+        <w:t>13</w:t>
+      </w:r>
+      <w:r>
+        <w:rPr>
+          <w:noProof/>
+        </w:rPr>
+        <w:fldChar w:fldCharType="end"/>
+      </w:r>
       <w:r>
         <w:t xml:space="preserve"> Diagram klas własności elementów API</w:t>
       </w:r>
@@ -5376,41 +5255,17 @@
         <w:rPr>
           <w:i/>
         </w:rPr>
-        <w:t xml:space="preserve">Block, </w:t>
-      </w:r>
-      <w:proofErr w:type="spellStart"/>
+        <w:t>Block, TriangleFace, Edge, Vertex</w:t>
+      </w:r>
+      <w:r>
+        <w:t xml:space="preserve">  może zawierać obiekt </w:t>
+      </w:r>
       <w:r>
         <w:rPr>
           <w:i/>
         </w:rPr>
-        <w:t>TriangleFace</w:t>
-      </w:r>
-      <w:proofErr w:type="spellEnd"/>
-      <w:r>
-        <w:rPr>
-          <w:i/>
-        </w:rPr>
-        <w:t xml:space="preserve">, Edge, </w:t>
-      </w:r>
-      <w:proofErr w:type="spellStart"/>
-      <w:r>
-        <w:rPr>
-          <w:i/>
-        </w:rPr>
-        <w:t>Vertex</w:t>
-      </w:r>
-      <w:proofErr w:type="spellEnd"/>
-      <w:r>
-        <w:t xml:space="preserve">  może zawierać obiekt </w:t>
-      </w:r>
-      <w:proofErr w:type="spellStart"/>
-      <w:r>
-        <w:rPr>
-          <w:i/>
-        </w:rPr>
         <w:t>Properties</w:t>
       </w:r>
-      <w:proofErr w:type="spellEnd"/>
       <w:r>
         <w:t>, która  przechowuje informacje o własnościach elementu danego typu, czyli jego jakość, etykietę oraz numer grupy, do której należy.</w:t>
       </w:r>
@@ -5439,15 +5294,7 @@
         <w:t xml:space="preserve">Poniższe diagramy przedstawiają </w:t>
       </w:r>
       <w:r>
-        <w:t xml:space="preserve">strukturę wiadomości służących do komunikacji pomiędzy Smeshalist </w:t>
-      </w:r>
-      <w:proofErr w:type="spellStart"/>
-      <w:r>
-        <w:t>Manager’em</w:t>
-      </w:r>
-      <w:proofErr w:type="spellEnd"/>
-      <w:r>
-        <w:t xml:space="preserve"> oraz modułem komunikacji CORE</w:t>
+        <w:t>strukturę wiadomości służących do komunikacji pomiędzy Smeshalist Manager’em oraz modułem komunikacji CORE</w:t>
       </w:r>
     </w:p>
     <w:p>
@@ -5528,14 +5375,27 @@
       <w:r>
         <w:t xml:space="preserve">Rysunek </w:t>
       </w:r>
-      <w:fldSimple w:instr=" SEQ Rysunek \* ARABIC ">
-        <w:r>
-          <w:rPr>
-            <w:noProof/>
-          </w:rPr>
-          <w:t>14</w:t>
-        </w:r>
-      </w:fldSimple>
+      <w:r>
+        <w:fldChar w:fldCharType="begin"/>
+      </w:r>
+      <w:r>
+        <w:instrText xml:space="preserve"> SEQ Rysunek \* ARABIC </w:instrText>
+      </w:r>
+      <w:r>
+        <w:fldChar w:fldCharType="separate"/>
+      </w:r>
+      <w:r>
+        <w:rPr>
+          <w:noProof/>
+        </w:rPr>
+        <w:t>14</w:t>
+      </w:r>
+      <w:r>
+        <w:rPr>
+          <w:noProof/>
+        </w:rPr>
+        <w:fldChar w:fldCharType="end"/>
+      </w:r>
       <w:r>
         <w:t xml:space="preserve"> Diagram struktury wiadomości moduł komunikacji CORE do Smeshalist Manager’a</w:t>
       </w:r>
@@ -5570,89 +5430,49 @@
         <w:rPr>
           <w:i/>
         </w:rPr>
-        <w:t xml:space="preserve">BREAKPOINT, </w:t>
-      </w:r>
-      <w:proofErr w:type="spellStart"/>
+        <w:t>BREAKPOINT, HARD_RESET</w:t>
+      </w:r>
       <w:r>
         <w:rPr>
           <w:i/>
         </w:rPr>
-        <w:t>HARD_RESET</w:t>
-      </w:r>
-      <w:proofErr w:type="spellEnd"/>
+        <w:t xml:space="preserve">) </w:t>
+      </w:r>
+      <w:r>
+        <w:t xml:space="preserve">oraz przesyłane statystyki. </w:t>
+      </w:r>
       <w:r>
         <w:rPr>
           <w:i/>
         </w:rPr>
-        <w:t xml:space="preserve">) </w:t>
-      </w:r>
-      <w:r>
-        <w:t xml:space="preserve">oraz przesyłane statystyki. </w:t>
-      </w:r>
-      <w:proofErr w:type="spellStart"/>
+        <w:t xml:space="preserve">StatisticsInfo </w:t>
+      </w:r>
+      <w:r>
+        <w:t>posiada informacje o ilości wszystkich oraz wyświetlanych elementów danego typu (</w:t>
+      </w:r>
       <w:r>
         <w:rPr>
           <w:i/>
         </w:rPr>
-        <w:t>StatisticsInfo</w:t>
-      </w:r>
-      <w:proofErr w:type="spellEnd"/>
+        <w:t>ElementsCount)</w:t>
+      </w:r>
+      <w:r>
+        <w:t>, współrzędne prostopadłościanu ograniczającego (</w:t>
+      </w:r>
       <w:r>
         <w:rPr>
           <w:i/>
         </w:rPr>
-        <w:t xml:space="preserve"> </w:t>
-      </w:r>
-      <w:r>
-        <w:t>posiada informacje o ilości wszystkich oraz wyświetlanych elementów danego typu (</w:t>
-      </w:r>
-      <w:proofErr w:type="spellStart"/>
+        <w:t>BoundingBox)</w:t>
+      </w:r>
+      <w:r>
+        <w:t xml:space="preserve"> , listę grup wraz z przypisanych do nich kolorami (</w:t>
+      </w:r>
       <w:r>
         <w:rPr>
           <w:i/>
         </w:rPr>
-        <w:t>ElementsCount</w:t>
-      </w:r>
-      <w:proofErr w:type="spellEnd"/>
-      <w:r>
-        <w:rPr>
-          <w:i/>
-        </w:rPr>
-        <w:t>)</w:t>
-      </w:r>
-      <w:r>
-        <w:t>, współrzędne prostopadłościanu ograniczającego (</w:t>
-      </w:r>
-      <w:proofErr w:type="spellStart"/>
-      <w:r>
-        <w:rPr>
-          <w:i/>
-        </w:rPr>
-        <w:t>BoundingBox</w:t>
-      </w:r>
-      <w:proofErr w:type="spellEnd"/>
-      <w:r>
-        <w:rPr>
-          <w:i/>
-        </w:rPr>
-        <w:t>)</w:t>
-      </w:r>
-      <w:r>
-        <w:t xml:space="preserve"> , listę grup wraz z przypisanych do nich kolorami (</w:t>
-      </w:r>
-      <w:proofErr w:type="spellStart"/>
-      <w:r>
-        <w:rPr>
-          <w:i/>
-        </w:rPr>
-        <w:t>GroupsInfo</w:t>
-      </w:r>
-      <w:proofErr w:type="spellEnd"/>
-      <w:r>
-        <w:rPr>
-          <w:i/>
-        </w:rPr>
-        <w:t>)</w:t>
+        <w:t>GroupsInfo)</w:t>
       </w:r>
       <w:r>
         <w:rPr>
@@ -5769,14 +5589,27 @@
       <w:r>
         <w:t xml:space="preserve">Rysunek </w:t>
       </w:r>
-      <w:fldSimple w:instr=" SEQ Rysunek \* ARABIC ">
-        <w:r>
-          <w:rPr>
-            <w:noProof/>
-          </w:rPr>
-          <w:t>15</w:t>
-        </w:r>
-      </w:fldSimple>
+      <w:r>
+        <w:fldChar w:fldCharType="begin"/>
+      </w:r>
+      <w:r>
+        <w:instrText xml:space="preserve"> SEQ Rysunek \* ARABIC </w:instrText>
+      </w:r>
+      <w:r>
+        <w:fldChar w:fldCharType="separate"/>
+      </w:r>
+      <w:r>
+        <w:rPr>
+          <w:noProof/>
+        </w:rPr>
+        <w:t>15</w:t>
+      </w:r>
+      <w:r>
+        <w:rPr>
+          <w:noProof/>
+        </w:rPr>
+        <w:fldChar w:fldCharType="end"/>
+      </w:r>
       <w:r>
         <w:t xml:space="preserve"> Diagram struktury wiadomości przesyłanych od Smeshalist Manager’a do modułu komunikacji CORE</w:t>
       </w:r>
@@ -5786,19 +5619,11 @@
       <w:r>
         <w:t xml:space="preserve">Wiadomość typu </w:t>
       </w:r>
-      <w:proofErr w:type="spellStart"/>
       <w:r>
         <w:rPr>
           <w:i/>
         </w:rPr>
-        <w:t>ManagerToCoreMessage</w:t>
-      </w:r>
-      <w:proofErr w:type="spellEnd"/>
-      <w:r>
-        <w:rPr>
-          <w:i/>
-        </w:rPr>
-        <w:t xml:space="preserve"> </w:t>
+        <w:t xml:space="preserve">ManagerToCoreMessage </w:t>
       </w:r>
       <w:r>
         <w:t>zawiera informacje o:</w:t>
@@ -5816,47 +5641,11 @@
           <w:lang w:val="en-GB"/>
         </w:rPr>
       </w:pPr>
-      <w:proofErr w:type="spellStart"/>
       <w:r>
         <w:rPr>
           <w:lang w:val="en-GB"/>
         </w:rPr>
-        <w:t>typie</w:t>
-      </w:r>
-      <w:proofErr w:type="spellEnd"/>
-      <w:r>
-        <w:rPr>
-          <w:lang w:val="en-GB"/>
-        </w:rPr>
-        <w:t xml:space="preserve"> </w:t>
-      </w:r>
-      <w:proofErr w:type="spellStart"/>
-      <w:r>
-        <w:rPr>
-          <w:lang w:val="en-GB"/>
-        </w:rPr>
-        <w:t>przesyłanej</w:t>
-      </w:r>
-      <w:proofErr w:type="spellEnd"/>
-      <w:r>
-        <w:rPr>
-          <w:lang w:val="en-GB"/>
-        </w:rPr>
-        <w:t xml:space="preserve"> </w:t>
-      </w:r>
-      <w:proofErr w:type="spellStart"/>
-      <w:r>
-        <w:rPr>
-          <w:lang w:val="en-GB"/>
-        </w:rPr>
-        <w:t>wiadomości</w:t>
-      </w:r>
-      <w:proofErr w:type="spellEnd"/>
-      <w:r>
-        <w:rPr>
-          <w:lang w:val="en-GB"/>
-        </w:rPr>
-        <w:t xml:space="preserve"> (</w:t>
+        <w:t>typie przesyłanej wiadomości (</w:t>
       </w:r>
       <w:r>
         <w:rPr>
@@ -5899,14 +5688,12 @@
           <w:i/>
         </w:rPr>
       </w:pPr>
-      <w:proofErr w:type="spellStart"/>
       <w:r>
         <w:rPr>
           <w:i/>
         </w:rPr>
         <w:t>transparentStructures</w:t>
       </w:r>
-      <w:proofErr w:type="spellEnd"/>
     </w:p>
     <w:p>
       <w:pPr>
@@ -5919,14 +5706,12 @@
           <w:i/>
         </w:rPr>
       </w:pPr>
-      <w:proofErr w:type="spellStart"/>
       <w:r>
         <w:rPr>
           <w:i/>
         </w:rPr>
         <w:t>dynamicRendering</w:t>
       </w:r>
-      <w:proofErr w:type="spellEnd"/>
     </w:p>
     <w:p>
       <w:pPr>
@@ -5939,14 +5724,12 @@
           <w:i/>
         </w:rPr>
       </w:pPr>
-      <w:proofErr w:type="spellStart"/>
       <w:r>
         <w:rPr>
           <w:i/>
         </w:rPr>
         <w:t>showLabels</w:t>
       </w:r>
-      <w:proofErr w:type="spellEnd"/>
     </w:p>
     <w:p>
       <w:pPr>
@@ -5959,14 +5742,12 @@
           <w:i/>
         </w:rPr>
       </w:pPr>
-      <w:proofErr w:type="spellStart"/>
       <w:r>
         <w:rPr>
           <w:i/>
         </w:rPr>
         <w:t>mouseSensitivity</w:t>
       </w:r>
-      <w:proofErr w:type="spellEnd"/>
     </w:p>
     <w:p>
       <w:pPr>
@@ -5979,7 +5760,6 @@
           <w:i/>
         </w:rPr>
       </w:pPr>
-      <w:proofErr w:type="spellStart"/>
       <w:r>
         <w:rPr>
           <w:i/>
@@ -5987,7 +5767,6 @@
         <w:lastRenderedPageBreak/>
         <w:t>coloringType</w:t>
       </w:r>
-      <w:proofErr w:type="spellEnd"/>
       <w:r>
         <w:rPr>
           <w:i/>
@@ -6009,14 +5788,12 @@
           <w:i/>
         </w:rPr>
       </w:pPr>
-      <w:proofErr w:type="spellStart"/>
       <w:r>
         <w:rPr>
           <w:i/>
         </w:rPr>
         <w:t>visualizationMode</w:t>
       </w:r>
-      <w:proofErr w:type="spellEnd"/>
       <w:r>
         <w:rPr>
           <w:i/>
@@ -7170,7 +6947,7 @@
 </file>
 
 <file path=word/endnotes.xml><?xml version="1.0" encoding="utf-8"?>
-<w:endnotes xmlns:ve="http://schemas.openxmlformats.org/markup-compatibility/2006" xmlns:o="urn:schemas-microsoft-com:office:office" xmlns:r="http://schemas.openxmlformats.org/officeDocument/2006/relationships" xmlns:m="http://schemas.openxmlformats.org/officeDocument/2006/math" xmlns:v="urn:schemas-microsoft-com:vml" xmlns:wp="http://schemas.openxmlformats.org/drawingml/2006/wordprocessingDrawing" xmlns:w10="urn:schemas-microsoft-com:office:word" xmlns:w="http://schemas.openxmlformats.org/wordprocessingml/2006/main" xmlns:wne="http://schemas.microsoft.com/office/word/2006/wordml">
+<w:endnotes xmlns:wpc="http://schemas.microsoft.com/office/word/2010/wordprocessingCanvas" xmlns:cx="http://schemas.microsoft.com/office/drawing/2014/chartex" xmlns:cx1="http://schemas.microsoft.com/office/drawing/2015/9/8/chartex" xmlns:cx2="http://schemas.microsoft.com/office/drawing/2015/10/21/chartex" xmlns:cx3="http://schemas.microsoft.com/office/drawing/2016/5/9/chartex" xmlns:cx4="http://schemas.microsoft.com/office/drawing/2016/5/10/chartex" xmlns:cx5="http://schemas.microsoft.com/office/drawing/2016/5/11/chartex" xmlns:mc="http://schemas.openxmlformats.org/markup-compatibility/2006" xmlns:o="urn:schemas-microsoft-com:office:office" xmlns:r="http://schemas.openxmlformats.org/officeDocument/2006/relationships" xmlns:m="http://schemas.openxmlformats.org/officeDocument/2006/math" xmlns:v="urn:schemas-microsoft-com:vml" xmlns:wp14="http://schemas.microsoft.com/office/word/2010/wordprocessingDrawing" xmlns:wp="http://schemas.openxmlformats.org/drawingml/2006/wordprocessingDrawing" xmlns:w10="urn:schemas-microsoft-com:office:word" xmlns:w="http://schemas.openxmlformats.org/wordprocessingml/2006/main" xmlns:w14="http://schemas.microsoft.com/office/word/2010/wordml" xmlns:w15="http://schemas.microsoft.com/office/word/2012/wordml" xmlns:w16se="http://schemas.microsoft.com/office/word/2015/wordml/symex" xmlns:wpg="http://schemas.microsoft.com/office/word/2010/wordprocessingGroup" xmlns:wpi="http://schemas.microsoft.com/office/word/2010/wordprocessingInk" xmlns:wne="http://schemas.microsoft.com/office/word/2006/wordml" xmlns:wps="http://schemas.microsoft.com/office/word/2010/wordprocessingShape" mc:Ignorable="w14 w15 w16se wp14">
   <w:endnote w:type="separator" w:id="-1">
     <w:p>
       <w:pPr>
@@ -7195,7 +6972,7 @@
 </file>
 
 <file path=word/footer1.xml><?xml version="1.0" encoding="utf-8"?>
-<w:ftr xmlns:ve="http://schemas.openxmlformats.org/markup-compatibility/2006" xmlns:o="urn:schemas-microsoft-com:office:office" xmlns:r="http://schemas.openxmlformats.org/officeDocument/2006/relationships" xmlns:m="http://schemas.openxmlformats.org/officeDocument/2006/math" xmlns:v="urn:schemas-microsoft-com:vml" xmlns:wp="http://schemas.openxmlformats.org/drawingml/2006/wordprocessingDrawing" xmlns:w10="urn:schemas-microsoft-com:office:word" xmlns:w="http://schemas.openxmlformats.org/wordprocessingml/2006/main" xmlns:wne="http://schemas.microsoft.com/office/word/2006/wordml">
+<w:ftr xmlns:wpc="http://schemas.microsoft.com/office/word/2010/wordprocessingCanvas" xmlns:cx="http://schemas.microsoft.com/office/drawing/2014/chartex" xmlns:cx1="http://schemas.microsoft.com/office/drawing/2015/9/8/chartex" xmlns:cx2="http://schemas.microsoft.com/office/drawing/2015/10/21/chartex" xmlns:cx3="http://schemas.microsoft.com/office/drawing/2016/5/9/chartex" xmlns:cx4="http://schemas.microsoft.com/office/drawing/2016/5/10/chartex" xmlns:cx5="http://schemas.microsoft.com/office/drawing/2016/5/11/chartex" xmlns:mc="http://schemas.openxmlformats.org/markup-compatibility/2006" xmlns:o="urn:schemas-microsoft-com:office:office" xmlns:r="http://schemas.openxmlformats.org/officeDocument/2006/relationships" xmlns:m="http://schemas.openxmlformats.org/officeDocument/2006/math" xmlns:v="urn:schemas-microsoft-com:vml" xmlns:wp14="http://schemas.microsoft.com/office/word/2010/wordprocessingDrawing" xmlns:wp="http://schemas.openxmlformats.org/drawingml/2006/wordprocessingDrawing" xmlns:w10="urn:schemas-microsoft-com:office:word" xmlns:w="http://schemas.openxmlformats.org/wordprocessingml/2006/main" xmlns:w14="http://schemas.microsoft.com/office/word/2010/wordml" xmlns:w15="http://schemas.microsoft.com/office/word/2012/wordml" xmlns:w16se="http://schemas.microsoft.com/office/word/2015/wordml/symex" xmlns:wpg="http://schemas.microsoft.com/office/word/2010/wordprocessingGroup" xmlns:wpi="http://schemas.microsoft.com/office/word/2010/wordprocessingInk" xmlns:wne="http://schemas.microsoft.com/office/word/2006/wordml" xmlns:wps="http://schemas.microsoft.com/office/word/2010/wordprocessingShape" mc:Ignorable="w14 w15 w16se wp14">
   <w:sdt>
     <w:sdtPr>
       <w:id w:val="-71740838"/>
@@ -7204,6 +6981,7 @@
         <w:docPartUnique/>
       </w:docPartObj>
     </w:sdtPr>
+    <w:sdtEndPr/>
     <w:sdtContent>
       <w:p>
         <w:pPr>
@@ -7241,7 +7019,7 @@
                           <w:noProof/>
                           <w:color w:val="8C8C8C" w:themeColor="background1" w:themeShade="8C"/>
                         </w:rPr>
-                        <w:t>2</w:t>
+                        <w:t>10</w:t>
                       </w:r>
                       <w:r>
                         <w:rPr>
@@ -7279,7 +7057,7 @@
 </file>
 
 <file path=word/footnotes.xml><?xml version="1.0" encoding="utf-8"?>
-<w:footnotes xmlns:ve="http://schemas.openxmlformats.org/markup-compatibility/2006" xmlns:o="urn:schemas-microsoft-com:office:office" xmlns:r="http://schemas.openxmlformats.org/officeDocument/2006/relationships" xmlns:m="http://schemas.openxmlformats.org/officeDocument/2006/math" xmlns:v="urn:schemas-microsoft-com:vml" xmlns:wp="http://schemas.openxmlformats.org/drawingml/2006/wordprocessingDrawing" xmlns:w10="urn:schemas-microsoft-com:office:word" xmlns:w="http://schemas.openxmlformats.org/wordprocessingml/2006/main" xmlns:wne="http://schemas.microsoft.com/office/word/2006/wordml">
+<w:footnotes xmlns:wpc="http://schemas.microsoft.com/office/word/2010/wordprocessingCanvas" xmlns:cx="http://schemas.microsoft.com/office/drawing/2014/chartex" xmlns:cx1="http://schemas.microsoft.com/office/drawing/2015/9/8/chartex" xmlns:cx2="http://schemas.microsoft.com/office/drawing/2015/10/21/chartex" xmlns:cx3="http://schemas.microsoft.com/office/drawing/2016/5/9/chartex" xmlns:cx4="http://schemas.microsoft.com/office/drawing/2016/5/10/chartex" xmlns:cx5="http://schemas.microsoft.com/office/drawing/2016/5/11/chartex" xmlns:mc="http://schemas.openxmlformats.org/markup-compatibility/2006" xmlns:o="urn:schemas-microsoft-com:office:office" xmlns:r="http://schemas.openxmlformats.org/officeDocument/2006/relationships" xmlns:m="http://schemas.openxmlformats.org/officeDocument/2006/math" xmlns:v="urn:schemas-microsoft-com:vml" xmlns:wp14="http://schemas.microsoft.com/office/word/2010/wordprocessingDrawing" xmlns:wp="http://schemas.openxmlformats.org/drawingml/2006/wordprocessingDrawing" xmlns:w10="urn:schemas-microsoft-com:office:word" xmlns:w="http://schemas.openxmlformats.org/wordprocessingml/2006/main" xmlns:w14="http://schemas.microsoft.com/office/word/2010/wordml" xmlns:w15="http://schemas.microsoft.com/office/word/2012/wordml" xmlns:w16se="http://schemas.microsoft.com/office/word/2015/wordml/symex" xmlns:wpg="http://schemas.microsoft.com/office/word/2010/wordprocessingGroup" xmlns:wpi="http://schemas.microsoft.com/office/word/2010/wordprocessingInk" xmlns:wne="http://schemas.microsoft.com/office/word/2006/wordml" xmlns:wps="http://schemas.microsoft.com/office/word/2010/wordprocessingShape" mc:Ignorable="w14 w15 w16se wp14">
   <w:footnote w:type="separator" w:id="-1">
     <w:p>
       <w:pPr>
@@ -7304,8 +7082,8 @@
 </file>
 
 <file path=word/numbering.xml><?xml version="1.0" encoding="utf-8"?>
-<w:numbering xmlns:ve="http://schemas.openxmlformats.org/markup-compatibility/2006" xmlns:o="urn:schemas-microsoft-com:office:office" xmlns:r="http://schemas.openxmlformats.org/officeDocument/2006/relationships" xmlns:m="http://schemas.openxmlformats.org/officeDocument/2006/math" xmlns:v="urn:schemas-microsoft-com:vml" xmlns:wp="http://schemas.openxmlformats.org/drawingml/2006/wordprocessingDrawing" xmlns:w10="urn:schemas-microsoft-com:office:word" xmlns:w="http://schemas.openxmlformats.org/wordprocessingml/2006/main" xmlns:wne="http://schemas.microsoft.com/office/word/2006/wordml">
-  <w:abstractNum w:abstractNumId="0">
+<w:numbering xmlns:wpc="http://schemas.microsoft.com/office/word/2010/wordprocessingCanvas" xmlns:cx="http://schemas.microsoft.com/office/drawing/2014/chartex" xmlns:cx1="http://schemas.microsoft.com/office/drawing/2015/9/8/chartex" xmlns:cx2="http://schemas.microsoft.com/office/drawing/2015/10/21/chartex" xmlns:cx3="http://schemas.microsoft.com/office/drawing/2016/5/9/chartex" xmlns:cx4="http://schemas.microsoft.com/office/drawing/2016/5/10/chartex" xmlns:cx5="http://schemas.microsoft.com/office/drawing/2016/5/11/chartex" xmlns:mc="http://schemas.openxmlformats.org/markup-compatibility/2006" xmlns:o="urn:schemas-microsoft-com:office:office" xmlns:r="http://schemas.openxmlformats.org/officeDocument/2006/relationships" xmlns:m="http://schemas.openxmlformats.org/officeDocument/2006/math" xmlns:v="urn:schemas-microsoft-com:vml" xmlns:wp14="http://schemas.microsoft.com/office/word/2010/wordprocessingDrawing" xmlns:wp="http://schemas.openxmlformats.org/drawingml/2006/wordprocessingDrawing" xmlns:w10="urn:schemas-microsoft-com:office:word" xmlns:w="http://schemas.openxmlformats.org/wordprocessingml/2006/main" xmlns:w14="http://schemas.microsoft.com/office/word/2010/wordml" xmlns:w15="http://schemas.microsoft.com/office/word/2012/wordml" xmlns:w16se="http://schemas.microsoft.com/office/word/2015/wordml/symex" xmlns:wpg="http://schemas.microsoft.com/office/word/2010/wordprocessingGroup" xmlns:wpi="http://schemas.microsoft.com/office/word/2010/wordprocessingInk" xmlns:wne="http://schemas.microsoft.com/office/word/2006/wordml" xmlns:wps="http://schemas.microsoft.com/office/word/2010/wordprocessingShape" mc:Ignorable="w14 w15 w16se wp14">
+  <w:abstractNum w:abstractNumId="0" w15:restartNumberingAfterBreak="0">
     <w:nsid w:val="02DD0A99"/>
     <w:multiLevelType w:val="multilevel"/>
     <w:tmpl w:val="62C48FBC"/>
@@ -7418,7 +7196,7 @@
       </w:pPr>
     </w:lvl>
   </w:abstractNum>
-  <w:abstractNum w:abstractNumId="1">
+  <w:abstractNum w:abstractNumId="1" w15:restartNumberingAfterBreak="0">
     <w:nsid w:val="05084653"/>
     <w:multiLevelType w:val="hybridMultilevel"/>
     <w:tmpl w:val="2438E130"/>
@@ -7531,7 +7309,7 @@
       </w:rPr>
     </w:lvl>
   </w:abstractNum>
-  <w:abstractNum w:abstractNumId="2">
+  <w:abstractNum w:abstractNumId="2" w15:restartNumberingAfterBreak="0">
     <w:nsid w:val="07D63CF7"/>
     <w:multiLevelType w:val="multilevel"/>
     <w:tmpl w:val="227E91AA"/>
@@ -7644,7 +7422,7 @@
       </w:pPr>
     </w:lvl>
   </w:abstractNum>
-  <w:abstractNum w:abstractNumId="3">
+  <w:abstractNum w:abstractNumId="3" w15:restartNumberingAfterBreak="0">
     <w:nsid w:val="0A8B2A25"/>
     <w:multiLevelType w:val="multilevel"/>
     <w:tmpl w:val="9592898C"/>
@@ -7762,7 +7540,7 @@
       </w:rPr>
     </w:lvl>
   </w:abstractNum>
-  <w:abstractNum w:abstractNumId="4">
+  <w:abstractNum w:abstractNumId="4" w15:restartNumberingAfterBreak="0">
     <w:nsid w:val="0BF03B09"/>
     <w:multiLevelType w:val="hybridMultilevel"/>
     <w:tmpl w:val="B3A2CBBC"/>
@@ -7851,7 +7629,7 @@
       </w:pPr>
     </w:lvl>
   </w:abstractNum>
-  <w:abstractNum w:abstractNumId="5">
+  <w:abstractNum w:abstractNumId="5" w15:restartNumberingAfterBreak="0">
     <w:nsid w:val="13DA3729"/>
     <w:multiLevelType w:val="multilevel"/>
     <w:tmpl w:val="9592898C"/>
@@ -7969,7 +7747,7 @@
       </w:rPr>
     </w:lvl>
   </w:abstractNum>
-  <w:abstractNum w:abstractNumId="6">
+  <w:abstractNum w:abstractNumId="6" w15:restartNumberingAfterBreak="0">
     <w:nsid w:val="14B6320F"/>
     <w:multiLevelType w:val="multilevel"/>
     <w:tmpl w:val="9592898C"/>
@@ -8087,7 +7865,7 @@
       </w:rPr>
     </w:lvl>
   </w:abstractNum>
-  <w:abstractNum w:abstractNumId="7">
+  <w:abstractNum w:abstractNumId="7" w15:restartNumberingAfterBreak="0">
     <w:nsid w:val="1CCF793A"/>
     <w:multiLevelType w:val="multilevel"/>
     <w:tmpl w:val="DB364FE4"/>
@@ -8200,7 +7978,7 @@
       </w:pPr>
     </w:lvl>
   </w:abstractNum>
-  <w:abstractNum w:abstractNumId="8">
+  <w:abstractNum w:abstractNumId="8" w15:restartNumberingAfterBreak="0">
     <w:nsid w:val="1E154D79"/>
     <w:multiLevelType w:val="multilevel"/>
     <w:tmpl w:val="9592898C"/>
@@ -8318,7 +8096,7 @@
       </w:rPr>
     </w:lvl>
   </w:abstractNum>
-  <w:abstractNum w:abstractNumId="9">
+  <w:abstractNum w:abstractNumId="9" w15:restartNumberingAfterBreak="0">
     <w:nsid w:val="20133C4A"/>
     <w:multiLevelType w:val="hybridMultilevel"/>
     <w:tmpl w:val="57282A48"/>
@@ -8404,7 +8182,7 @@
       </w:pPr>
     </w:lvl>
   </w:abstractNum>
-  <w:abstractNum w:abstractNumId="10">
+  <w:abstractNum w:abstractNumId="10" w15:restartNumberingAfterBreak="0">
     <w:nsid w:val="27226EFA"/>
     <w:multiLevelType w:val="hybridMultilevel"/>
     <w:tmpl w:val="9EA81AF6"/>
@@ -8493,7 +8271,7 @@
       </w:pPr>
     </w:lvl>
   </w:abstractNum>
-  <w:abstractNum w:abstractNumId="11">
+  <w:abstractNum w:abstractNumId="11" w15:restartNumberingAfterBreak="0">
     <w:nsid w:val="27B57596"/>
     <w:multiLevelType w:val="hybridMultilevel"/>
     <w:tmpl w:val="8C1A2D94"/>
@@ -8606,7 +8384,7 @@
       </w:rPr>
     </w:lvl>
   </w:abstractNum>
-  <w:abstractNum w:abstractNumId="12">
+  <w:abstractNum w:abstractNumId="12" w15:restartNumberingAfterBreak="0">
     <w:nsid w:val="293D5532"/>
     <w:multiLevelType w:val="multilevel"/>
     <w:tmpl w:val="7332E70A"/>
@@ -8719,7 +8497,7 @@
       </w:pPr>
     </w:lvl>
   </w:abstractNum>
-  <w:abstractNum w:abstractNumId="13">
+  <w:abstractNum w:abstractNumId="13" w15:restartNumberingAfterBreak="0">
     <w:nsid w:val="2ADB42FF"/>
     <w:multiLevelType w:val="multilevel"/>
     <w:tmpl w:val="D7AC603A"/>
@@ -8832,7 +8610,7 @@
       </w:pPr>
     </w:lvl>
   </w:abstractNum>
-  <w:abstractNum w:abstractNumId="14">
+  <w:abstractNum w:abstractNumId="14" w15:restartNumberingAfterBreak="0">
     <w:nsid w:val="2BC845E0"/>
     <w:multiLevelType w:val="multilevel"/>
     <w:tmpl w:val="A7169E0E"/>
@@ -8950,7 +8728,7 @@
       </w:rPr>
     </w:lvl>
   </w:abstractNum>
-  <w:abstractNum w:abstractNumId="15">
+  <w:abstractNum w:abstractNumId="15" w15:restartNumberingAfterBreak="0">
     <w:nsid w:val="2CAA3E7F"/>
     <w:multiLevelType w:val="multilevel"/>
     <w:tmpl w:val="9592898C"/>
@@ -9068,7 +8846,7 @@
       </w:rPr>
     </w:lvl>
   </w:abstractNum>
-  <w:abstractNum w:abstractNumId="16">
+  <w:abstractNum w:abstractNumId="16" w15:restartNumberingAfterBreak="0">
     <w:nsid w:val="34E73C4A"/>
     <w:multiLevelType w:val="hybridMultilevel"/>
     <w:tmpl w:val="2FC27E74"/>
@@ -9157,7 +8935,7 @@
       </w:pPr>
     </w:lvl>
   </w:abstractNum>
-  <w:abstractNum w:abstractNumId="17">
+  <w:abstractNum w:abstractNumId="17" w15:restartNumberingAfterBreak="0">
     <w:nsid w:val="3BCF3C76"/>
     <w:multiLevelType w:val="multilevel"/>
     <w:tmpl w:val="5C9C56D6"/>
@@ -9270,7 +9048,7 @@
       </w:pPr>
     </w:lvl>
   </w:abstractNum>
-  <w:abstractNum w:abstractNumId="18">
+  <w:abstractNum w:abstractNumId="18" w15:restartNumberingAfterBreak="0">
     <w:nsid w:val="431658BC"/>
     <w:multiLevelType w:val="multilevel"/>
     <w:tmpl w:val="E5EE7FFE"/>
@@ -9383,7 +9161,7 @@
       </w:pPr>
     </w:lvl>
   </w:abstractNum>
-  <w:abstractNum w:abstractNumId="19">
+  <w:abstractNum w:abstractNumId="19" w15:restartNumberingAfterBreak="0">
     <w:nsid w:val="47AE13C3"/>
     <w:multiLevelType w:val="multilevel"/>
     <w:tmpl w:val="9AFC2516"/>
@@ -9496,7 +9274,7 @@
       </w:pPr>
     </w:lvl>
   </w:abstractNum>
-  <w:abstractNum w:abstractNumId="20">
+  <w:abstractNum w:abstractNumId="20" w15:restartNumberingAfterBreak="0">
     <w:nsid w:val="4E624310"/>
     <w:multiLevelType w:val="multilevel"/>
     <w:tmpl w:val="9592898C"/>
@@ -9614,7 +9392,7 @@
       </w:rPr>
     </w:lvl>
   </w:abstractNum>
-  <w:abstractNum w:abstractNumId="21">
+  <w:abstractNum w:abstractNumId="21" w15:restartNumberingAfterBreak="0">
     <w:nsid w:val="4EAE3092"/>
     <w:multiLevelType w:val="hybridMultilevel"/>
     <w:tmpl w:val="04766E34"/>
@@ -9727,7 +9505,7 @@
       </w:rPr>
     </w:lvl>
   </w:abstractNum>
-  <w:abstractNum w:abstractNumId="22">
+  <w:abstractNum w:abstractNumId="22" w15:restartNumberingAfterBreak="0">
     <w:nsid w:val="516C5A34"/>
     <w:multiLevelType w:val="multilevel"/>
     <w:tmpl w:val="A104A472"/>
@@ -9840,7 +9618,7 @@
       </w:pPr>
     </w:lvl>
   </w:abstractNum>
-  <w:abstractNum w:abstractNumId="23">
+  <w:abstractNum w:abstractNumId="23" w15:restartNumberingAfterBreak="0">
     <w:nsid w:val="51A97AAC"/>
     <w:multiLevelType w:val="multilevel"/>
     <w:tmpl w:val="B26EC370"/>
@@ -9958,7 +9736,7 @@
       </w:rPr>
     </w:lvl>
   </w:abstractNum>
-  <w:abstractNum w:abstractNumId="24">
+  <w:abstractNum w:abstractNumId="24" w15:restartNumberingAfterBreak="0">
     <w:nsid w:val="5ADB5497"/>
     <w:multiLevelType w:val="multilevel"/>
     <w:tmpl w:val="9592898C"/>
@@ -10076,7 +9854,7 @@
       </w:rPr>
     </w:lvl>
   </w:abstractNum>
-  <w:abstractNum w:abstractNumId="25">
+  <w:abstractNum w:abstractNumId="25" w15:restartNumberingAfterBreak="0">
     <w:nsid w:val="5DCA47F5"/>
     <w:multiLevelType w:val="multilevel"/>
     <w:tmpl w:val="9592898C"/>
@@ -10194,7 +9972,7 @@
       </w:rPr>
     </w:lvl>
   </w:abstractNum>
-  <w:abstractNum w:abstractNumId="26">
+  <w:abstractNum w:abstractNumId="26" w15:restartNumberingAfterBreak="0">
     <w:nsid w:val="5EF765A3"/>
     <w:multiLevelType w:val="multilevel"/>
     <w:tmpl w:val="9592898C"/>
@@ -10312,7 +10090,7 @@
       </w:rPr>
     </w:lvl>
   </w:abstractNum>
-  <w:abstractNum w:abstractNumId="27">
+  <w:abstractNum w:abstractNumId="27" w15:restartNumberingAfterBreak="0">
     <w:nsid w:val="61C91C68"/>
     <w:multiLevelType w:val="multilevel"/>
     <w:tmpl w:val="006A2892"/>
@@ -10425,7 +10203,7 @@
       </w:pPr>
     </w:lvl>
   </w:abstractNum>
-  <w:abstractNum w:abstractNumId="28">
+  <w:abstractNum w:abstractNumId="28" w15:restartNumberingAfterBreak="0">
     <w:nsid w:val="6263376A"/>
     <w:multiLevelType w:val="multilevel"/>
     <w:tmpl w:val="41CECF76"/>
@@ -10538,7 +10316,7 @@
       </w:pPr>
     </w:lvl>
   </w:abstractNum>
-  <w:abstractNum w:abstractNumId="29">
+  <w:abstractNum w:abstractNumId="29" w15:restartNumberingAfterBreak="0">
     <w:nsid w:val="628A1656"/>
     <w:multiLevelType w:val="multilevel"/>
     <w:tmpl w:val="0E145C4C"/>
@@ -10651,7 +10429,7 @@
       </w:pPr>
     </w:lvl>
   </w:abstractNum>
-  <w:abstractNum w:abstractNumId="30">
+  <w:abstractNum w:abstractNumId="30" w15:restartNumberingAfterBreak="0">
     <w:nsid w:val="62BB7BB0"/>
     <w:multiLevelType w:val="multilevel"/>
     <w:tmpl w:val="9592898C"/>
@@ -10769,7 +10547,7 @@
       </w:rPr>
     </w:lvl>
   </w:abstractNum>
-  <w:abstractNum w:abstractNumId="31">
+  <w:abstractNum w:abstractNumId="31" w15:restartNumberingAfterBreak="0">
     <w:nsid w:val="651C408C"/>
     <w:multiLevelType w:val="hybridMultilevel"/>
     <w:tmpl w:val="1606446A"/>
@@ -10882,7 +10660,7 @@
       </w:rPr>
     </w:lvl>
   </w:abstractNum>
-  <w:abstractNum w:abstractNumId="32">
+  <w:abstractNum w:abstractNumId="32" w15:restartNumberingAfterBreak="0">
     <w:nsid w:val="66510F60"/>
     <w:multiLevelType w:val="multilevel"/>
     <w:tmpl w:val="34CE30A2"/>
@@ -10995,7 +10773,7 @@
       </w:pPr>
     </w:lvl>
   </w:abstractNum>
-  <w:abstractNum w:abstractNumId="33">
+  <w:abstractNum w:abstractNumId="33" w15:restartNumberingAfterBreak="0">
     <w:nsid w:val="68472E97"/>
     <w:multiLevelType w:val="multilevel"/>
     <w:tmpl w:val="3F029A4C"/>
@@ -11108,7 +10886,7 @@
       </w:pPr>
     </w:lvl>
   </w:abstractNum>
-  <w:abstractNum w:abstractNumId="34">
+  <w:abstractNum w:abstractNumId="34" w15:restartNumberingAfterBreak="0">
     <w:nsid w:val="6AD65C8F"/>
     <w:multiLevelType w:val="hybridMultilevel"/>
     <w:tmpl w:val="33A4A24C"/>
@@ -11197,7 +10975,7 @@
       </w:pPr>
     </w:lvl>
   </w:abstractNum>
-  <w:abstractNum w:abstractNumId="35">
+  <w:abstractNum w:abstractNumId="35" w15:restartNumberingAfterBreak="0">
     <w:nsid w:val="6B1146A2"/>
     <w:multiLevelType w:val="multilevel"/>
     <w:tmpl w:val="A7169E0E"/>
@@ -11315,7 +11093,7 @@
       </w:rPr>
     </w:lvl>
   </w:abstractNum>
-  <w:abstractNum w:abstractNumId="36">
+  <w:abstractNum w:abstractNumId="36" w15:restartNumberingAfterBreak="0">
     <w:nsid w:val="6B7D6718"/>
     <w:multiLevelType w:val="multilevel"/>
     <w:tmpl w:val="9592898C"/>
@@ -11433,7 +11211,7 @@
       </w:rPr>
     </w:lvl>
   </w:abstractNum>
-  <w:abstractNum w:abstractNumId="37">
+  <w:abstractNum w:abstractNumId="37" w15:restartNumberingAfterBreak="0">
     <w:nsid w:val="6CB52BF1"/>
     <w:multiLevelType w:val="multilevel"/>
     <w:tmpl w:val="9592898C"/>
@@ -11551,7 +11329,7 @@
       </w:rPr>
     </w:lvl>
   </w:abstractNum>
-  <w:abstractNum w:abstractNumId="38">
+  <w:abstractNum w:abstractNumId="38" w15:restartNumberingAfterBreak="0">
     <w:nsid w:val="6CDE3DAE"/>
     <w:multiLevelType w:val="multilevel"/>
     <w:tmpl w:val="9592898C"/>
@@ -11669,7 +11447,7 @@
       </w:rPr>
     </w:lvl>
   </w:abstractNum>
-  <w:abstractNum w:abstractNumId="39">
+  <w:abstractNum w:abstractNumId="39" w15:restartNumberingAfterBreak="0">
     <w:nsid w:val="78837E26"/>
     <w:multiLevelType w:val="multilevel"/>
     <w:tmpl w:val="791238A6"/>
@@ -11782,7 +11560,7 @@
       </w:pPr>
     </w:lvl>
   </w:abstractNum>
-  <w:abstractNum w:abstractNumId="40">
+  <w:abstractNum w:abstractNumId="40" w15:restartNumberingAfterBreak="0">
     <w:nsid w:val="79241AB6"/>
     <w:multiLevelType w:val="multilevel"/>
     <w:tmpl w:val="9592898C"/>
@@ -11900,7 +11678,7 @@
       </w:rPr>
     </w:lvl>
   </w:abstractNum>
-  <w:abstractNum w:abstractNumId="41">
+  <w:abstractNum w:abstractNumId="41" w15:restartNumberingAfterBreak="0">
     <w:nsid w:val="7A5B470C"/>
     <w:multiLevelType w:val="multilevel"/>
     <w:tmpl w:val="A9BE5A48"/>
@@ -12013,7 +11791,7 @@
       </w:pPr>
     </w:lvl>
   </w:abstractNum>
-  <w:abstractNum w:abstractNumId="42">
+  <w:abstractNum w:abstractNumId="42" w15:restartNumberingAfterBreak="0">
     <w:nsid w:val="7C115E2C"/>
     <w:multiLevelType w:val="multilevel"/>
     <w:tmpl w:val="A7169E0E"/>
@@ -12131,7 +11909,7 @@
       </w:rPr>
     </w:lvl>
   </w:abstractNum>
-  <w:abstractNum w:abstractNumId="43">
+  <w:abstractNum w:abstractNumId="43" w15:restartNumberingAfterBreak="0">
     <w:nsid w:val="7C7C730A"/>
     <w:multiLevelType w:val="multilevel"/>
     <w:tmpl w:val="9592898C"/>
@@ -12385,7 +12163,7 @@
 </file>
 
 <file path=word/styles.xml><?xml version="1.0" encoding="utf-8"?>
-<w:styles xmlns:r="http://schemas.openxmlformats.org/officeDocument/2006/relationships" xmlns:w="http://schemas.openxmlformats.org/wordprocessingml/2006/main">
+<w:styles xmlns:mc="http://schemas.openxmlformats.org/markup-compatibility/2006" xmlns:r="http://schemas.openxmlformats.org/officeDocument/2006/relationships" xmlns:w="http://schemas.openxmlformats.org/wordprocessingml/2006/main" xmlns:w14="http://schemas.microsoft.com/office/word/2010/wordml" xmlns:w15="http://schemas.microsoft.com/office/word/2012/wordml" xmlns:w16se="http://schemas.microsoft.com/office/word/2015/wordml/symex" mc:Ignorable="w14 w15 w16se">
   <w:docDefaults>
     <w:rPrDefault>
       <w:rPr>
@@ -12401,144 +12179,381 @@
       </w:pPr>
     </w:pPrDefault>
   </w:docDefaults>
-  <w:latentStyles w:defLockedState="0" w:defUIPriority="99" w:defSemiHidden="1" w:defUnhideWhenUsed="1" w:defQFormat="0" w:count="267">
-    <w:lsdException w:name="Normal" w:semiHidden="0" w:uiPriority="0" w:unhideWhenUsed="0" w:qFormat="1"/>
-    <w:lsdException w:name="heading 1" w:semiHidden="0" w:uiPriority="9" w:unhideWhenUsed="0" w:qFormat="1"/>
-    <w:lsdException w:name="heading 2" w:uiPriority="9" w:qFormat="1"/>
-    <w:lsdException w:name="heading 3" w:uiPriority="9" w:qFormat="1"/>
-    <w:lsdException w:name="heading 4" w:uiPriority="9" w:qFormat="1"/>
-    <w:lsdException w:name="heading 5" w:uiPriority="9" w:qFormat="1"/>
-    <w:lsdException w:name="heading 6" w:uiPriority="9" w:qFormat="1"/>
-    <w:lsdException w:name="heading 7" w:uiPriority="9" w:qFormat="1"/>
-    <w:lsdException w:name="heading 8" w:uiPriority="9" w:qFormat="1"/>
-    <w:lsdException w:name="heading 9" w:uiPriority="9" w:qFormat="1"/>
-    <w:lsdException w:name="toc 1" w:uiPriority="39"/>
-    <w:lsdException w:name="toc 2" w:uiPriority="39"/>
-    <w:lsdException w:name="toc 3" w:uiPriority="39"/>
-    <w:lsdException w:name="toc 4" w:uiPriority="39"/>
-    <w:lsdException w:name="toc 5" w:uiPriority="39"/>
-    <w:lsdException w:name="toc 6" w:uiPriority="39"/>
-    <w:lsdException w:name="toc 7" w:uiPriority="39"/>
-    <w:lsdException w:name="toc 8" w:uiPriority="39"/>
-    <w:lsdException w:name="toc 9" w:uiPriority="39"/>
-    <w:lsdException w:name="caption" w:uiPriority="35" w:qFormat="1"/>
-    <w:lsdException w:name="Title" w:semiHidden="0" w:uiPriority="10" w:unhideWhenUsed="0" w:qFormat="1"/>
-    <w:lsdException w:name="Default Paragraph Font" w:uiPriority="1"/>
-    <w:lsdException w:name="Subtitle" w:semiHidden="0" w:uiPriority="11" w:unhideWhenUsed="0" w:qFormat="1"/>
-    <w:lsdException w:name="Strong" w:semiHidden="0" w:uiPriority="22" w:unhideWhenUsed="0" w:qFormat="1"/>
-    <w:lsdException w:name="Emphasis" w:semiHidden="0" w:uiPriority="20" w:unhideWhenUsed="0" w:qFormat="1"/>
-    <w:lsdException w:name="Table Grid" w:semiHidden="0" w:uiPriority="59" w:unhideWhenUsed="0"/>
-    <w:lsdException w:name="Placeholder Text" w:unhideWhenUsed="0"/>
-    <w:lsdException w:name="No Spacing" w:semiHidden="0" w:uiPriority="1" w:unhideWhenUsed="0" w:qFormat="1"/>
-    <w:lsdException w:name="Light Shading" w:semiHidden="0" w:uiPriority="60" w:unhideWhenUsed="0"/>
-    <w:lsdException w:name="Light List" w:semiHidden="0" w:uiPriority="61" w:unhideWhenUsed="0"/>
-    <w:lsdException w:name="Light Grid" w:semiHidden="0" w:uiPriority="62" w:unhideWhenUsed="0"/>
-    <w:lsdException w:name="Medium Shading 1" w:semiHidden="0" w:uiPriority="63" w:unhideWhenUsed="0"/>
-    <w:lsdException w:name="Medium Shading 2" w:semiHidden="0" w:uiPriority="64" w:unhideWhenUsed="0"/>
-    <w:lsdException w:name="Medium List 1" w:semiHidden="0" w:uiPriority="65" w:unhideWhenUsed="0"/>
-    <w:lsdException w:name="Medium List 2" w:semiHidden="0" w:uiPriority="66" w:unhideWhenUsed="0"/>
-    <w:lsdException w:name="Medium Grid 1" w:semiHidden="0" w:uiPriority="67" w:unhideWhenUsed="0"/>
-    <w:lsdException w:name="Medium Grid 2" w:semiHidden="0" w:uiPriority="68" w:unhideWhenUsed="0"/>
-    <w:lsdException w:name="Medium Grid 3" w:semiHidden="0" w:uiPriority="69" w:unhideWhenUsed="0"/>
-    <w:lsdException w:name="Dark List" w:semiHidden="0" w:uiPriority="70" w:unhideWhenUsed="0"/>
-    <w:lsdException w:name="Colorful Shading" w:semiHidden="0" w:uiPriority="71" w:unhideWhenUsed="0"/>
-    <w:lsdException w:name="Colorful List" w:semiHidden="0" w:uiPriority="72" w:unhideWhenUsed="0"/>
-    <w:lsdException w:name="Colorful Grid" w:semiHidden="0" w:uiPriority="73" w:unhideWhenUsed="0"/>
-    <w:lsdException w:name="Light Shading Accent 1" w:semiHidden="0" w:uiPriority="60" w:unhideWhenUsed="0"/>
-    <w:lsdException w:name="Light List Accent 1" w:semiHidden="0" w:uiPriority="61" w:unhideWhenUsed="0"/>
-    <w:lsdException w:name="Light Grid Accent 1" w:semiHidden="0" w:uiPriority="62" w:unhideWhenUsed="0"/>
-    <w:lsdException w:name="Medium Shading 1 Accent 1" w:semiHidden="0" w:uiPriority="63" w:unhideWhenUsed="0"/>
-    <w:lsdException w:name="Medium Shading 2 Accent 1" w:semiHidden="0" w:uiPriority="64" w:unhideWhenUsed="0"/>
-    <w:lsdException w:name="Medium List 1 Accent 1" w:semiHidden="0" w:uiPriority="65" w:unhideWhenUsed="0"/>
-    <w:lsdException w:name="Revision" w:unhideWhenUsed="0"/>
-    <w:lsdException w:name="List Paragraph" w:semiHidden="0" w:uiPriority="34" w:unhideWhenUsed="0" w:qFormat="1"/>
-    <w:lsdException w:name="Quote" w:semiHidden="0" w:uiPriority="29" w:unhideWhenUsed="0" w:qFormat="1"/>
-    <w:lsdException w:name="Intense Quote" w:semiHidden="0" w:uiPriority="30" w:unhideWhenUsed="0" w:qFormat="1"/>
-    <w:lsdException w:name="Medium List 2 Accent 1" w:semiHidden="0" w:uiPriority="66" w:unhideWhenUsed="0"/>
-    <w:lsdException w:name="Medium Grid 1 Accent 1" w:semiHidden="0" w:uiPriority="67" w:unhideWhenUsed="0"/>
-    <w:lsdException w:name="Medium Grid 2 Accent 1" w:semiHidden="0" w:uiPriority="68" w:unhideWhenUsed="0"/>
-    <w:lsdException w:name="Medium Grid 3 Accent 1" w:semiHidden="0" w:uiPriority="69" w:unhideWhenUsed="0"/>
-    <w:lsdException w:name="Dark List Accent 1" w:semiHidden="0" w:uiPriority="70" w:unhideWhenUsed="0"/>
-    <w:lsdException w:name="Colorful Shading Accent 1" w:semiHidden="0" w:uiPriority="71" w:unhideWhenUsed="0"/>
-    <w:lsdException w:name="Colorful List Accent 1" w:semiHidden="0" w:uiPriority="72" w:unhideWhenUsed="0"/>
-    <w:lsdException w:name="Colorful Grid Accent 1" w:semiHidden="0" w:uiPriority="73" w:unhideWhenUsed="0"/>
-    <w:lsdException w:name="Light Shading Accent 2" w:semiHidden="0" w:uiPriority="60" w:unhideWhenUsed="0"/>
-    <w:lsdException w:name="Light List Accent 2" w:semiHidden="0" w:uiPriority="61" w:unhideWhenUsed="0"/>
-    <w:lsdException w:name="Light Grid Accent 2" w:semiHidden="0" w:uiPriority="62" w:unhideWhenUsed="0"/>
-    <w:lsdException w:name="Medium Shading 1 Accent 2" w:semiHidden="0" w:uiPriority="63" w:unhideWhenUsed="0"/>
-    <w:lsdException w:name="Medium Shading 2 Accent 2" w:semiHidden="0" w:uiPriority="64" w:unhideWhenUsed="0"/>
-    <w:lsdException w:name="Medium List 1 Accent 2" w:semiHidden="0" w:uiPriority="65" w:unhideWhenUsed="0"/>
-    <w:lsdException w:name="Medium List 2 Accent 2" w:semiHidden="0" w:uiPriority="66" w:unhideWhenUsed="0"/>
-    <w:lsdException w:name="Medium Grid 1 Accent 2" w:semiHidden="0" w:uiPriority="67" w:unhideWhenUsed="0"/>
-    <w:lsdException w:name="Medium Grid 2 Accent 2" w:semiHidden="0" w:uiPriority="68" w:unhideWhenUsed="0"/>
-    <w:lsdException w:name="Medium Grid 3 Accent 2" w:semiHidden="0" w:uiPriority="69" w:unhideWhenUsed="0"/>
-    <w:lsdException w:name="Dark List Accent 2" w:semiHidden="0" w:uiPriority="70" w:unhideWhenUsed="0"/>
-    <w:lsdException w:name="Colorful Shading Accent 2" w:semiHidden="0" w:uiPriority="71" w:unhideWhenUsed="0"/>
-    <w:lsdException w:name="Colorful List Accent 2" w:semiHidden="0" w:uiPriority="72" w:unhideWhenUsed="0"/>
-    <w:lsdException w:name="Colorful Grid Accent 2" w:semiHidden="0" w:uiPriority="73" w:unhideWhenUsed="0"/>
-    <w:lsdException w:name="Light Shading Accent 3" w:semiHidden="0" w:uiPriority="60" w:unhideWhenUsed="0"/>
-    <w:lsdException w:name="Light List Accent 3" w:semiHidden="0" w:uiPriority="61" w:unhideWhenUsed="0"/>
-    <w:lsdException w:name="Light Grid Accent 3" w:semiHidden="0" w:uiPriority="62" w:unhideWhenUsed="0"/>
-    <w:lsdException w:name="Medium Shading 1 Accent 3" w:semiHidden="0" w:uiPriority="63" w:unhideWhenUsed="0"/>
-    <w:lsdException w:name="Medium Shading 2 Accent 3" w:semiHidden="0" w:uiPriority="64" w:unhideWhenUsed="0"/>
-    <w:lsdException w:name="Medium List 1 Accent 3" w:semiHidden="0" w:uiPriority="65" w:unhideWhenUsed="0"/>
-    <w:lsdException w:name="Medium List 2 Accent 3" w:semiHidden="0" w:uiPriority="66" w:unhideWhenUsed="0"/>
-    <w:lsdException w:name="Medium Grid 1 Accent 3" w:semiHidden="0" w:uiPriority="67" w:unhideWhenUsed="0"/>
-    <w:lsdException w:name="Medium Grid 2 Accent 3" w:semiHidden="0" w:uiPriority="68" w:unhideWhenUsed="0"/>
-    <w:lsdException w:name="Medium Grid 3 Accent 3" w:semiHidden="0" w:uiPriority="69" w:unhideWhenUsed="0"/>
-    <w:lsdException w:name="Dark List Accent 3" w:semiHidden="0" w:uiPriority="70" w:unhideWhenUsed="0"/>
-    <w:lsdException w:name="Colorful Shading Accent 3" w:semiHidden="0" w:uiPriority="71" w:unhideWhenUsed="0"/>
-    <w:lsdException w:name="Colorful List Accent 3" w:semiHidden="0" w:uiPriority="72" w:unhideWhenUsed="0"/>
-    <w:lsdException w:name="Colorful Grid Accent 3" w:semiHidden="0" w:uiPriority="73" w:unhideWhenUsed="0"/>
-    <w:lsdException w:name="Light Shading Accent 4" w:semiHidden="0" w:uiPriority="60" w:unhideWhenUsed="0"/>
-    <w:lsdException w:name="Light List Accent 4" w:semiHidden="0" w:uiPriority="61" w:unhideWhenUsed="0"/>
-    <w:lsdException w:name="Light Grid Accent 4" w:semiHidden="0" w:uiPriority="62" w:unhideWhenUsed="0"/>
-    <w:lsdException w:name="Medium Shading 1 Accent 4" w:semiHidden="0" w:uiPriority="63" w:unhideWhenUsed="0"/>
-    <w:lsdException w:name="Medium Shading 2 Accent 4" w:semiHidden="0" w:uiPriority="64" w:unhideWhenUsed="0"/>
-    <w:lsdException w:name="Medium List 1 Accent 4" w:semiHidden="0" w:uiPriority="65" w:unhideWhenUsed="0"/>
-    <w:lsdException w:name="Medium List 2 Accent 4" w:semiHidden="0" w:uiPriority="66" w:unhideWhenUsed="0"/>
-    <w:lsdException w:name="Medium Grid 1 Accent 4" w:semiHidden="0" w:uiPriority="67" w:unhideWhenUsed="0"/>
-    <w:lsdException w:name="Medium Grid 2 Accent 4" w:semiHidden="0" w:uiPriority="68" w:unhideWhenUsed="0"/>
-    <w:lsdException w:name="Medium Grid 3 Accent 4" w:semiHidden="0" w:uiPriority="69" w:unhideWhenUsed="0"/>
-    <w:lsdException w:name="Dark List Accent 4" w:semiHidden="0" w:uiPriority="70" w:unhideWhenUsed="0"/>
-    <w:lsdException w:name="Colorful Shading Accent 4" w:semiHidden="0" w:uiPriority="71" w:unhideWhenUsed="0"/>
-    <w:lsdException w:name="Colorful List Accent 4" w:semiHidden="0" w:uiPriority="72" w:unhideWhenUsed="0"/>
-    <w:lsdException w:name="Colorful Grid Accent 4" w:semiHidden="0" w:uiPriority="73" w:unhideWhenUsed="0"/>
-    <w:lsdException w:name="Light Shading Accent 5" w:semiHidden="0" w:uiPriority="60" w:unhideWhenUsed="0"/>
-    <w:lsdException w:name="Light List Accent 5" w:semiHidden="0" w:uiPriority="61" w:unhideWhenUsed="0"/>
-    <w:lsdException w:name="Light Grid Accent 5" w:semiHidden="0" w:uiPriority="62" w:unhideWhenUsed="0"/>
-    <w:lsdException w:name="Medium Shading 1 Accent 5" w:semiHidden="0" w:uiPriority="63" w:unhideWhenUsed="0"/>
-    <w:lsdException w:name="Medium Shading 2 Accent 5" w:semiHidden="0" w:uiPriority="64" w:unhideWhenUsed="0"/>
-    <w:lsdException w:name="Medium List 1 Accent 5" w:semiHidden="0" w:uiPriority="65" w:unhideWhenUsed="0"/>
-    <w:lsdException w:name="Medium List 2 Accent 5" w:semiHidden="0" w:uiPriority="66" w:unhideWhenUsed="0"/>
-    <w:lsdException w:name="Medium Grid 1 Accent 5" w:semiHidden="0" w:uiPriority="67" w:unhideWhenUsed="0"/>
-    <w:lsdException w:name="Medium Grid 2 Accent 5" w:semiHidden="0" w:uiPriority="68" w:unhideWhenUsed="0"/>
-    <w:lsdException w:name="Medium Grid 3 Accent 5" w:semiHidden="0" w:uiPriority="69" w:unhideWhenUsed="0"/>
-    <w:lsdException w:name="Dark List Accent 5" w:semiHidden="0" w:uiPriority="70" w:unhideWhenUsed="0"/>
-    <w:lsdException w:name="Colorful Shading Accent 5" w:semiHidden="0" w:uiPriority="71" w:unhideWhenUsed="0"/>
-    <w:lsdException w:name="Colorful List Accent 5" w:semiHidden="0" w:uiPriority="72" w:unhideWhenUsed="0"/>
-    <w:lsdException w:name="Colorful Grid Accent 5" w:semiHidden="0" w:uiPriority="73" w:unhideWhenUsed="0"/>
-    <w:lsdException w:name="Light Shading Accent 6" w:semiHidden="0" w:uiPriority="60" w:unhideWhenUsed="0"/>
-    <w:lsdException w:name="Light List Accent 6" w:semiHidden="0" w:uiPriority="61" w:unhideWhenUsed="0"/>
-    <w:lsdException w:name="Light Grid Accent 6" w:semiHidden="0" w:uiPriority="62" w:unhideWhenUsed="0"/>
-    <w:lsdException w:name="Medium Shading 1 Accent 6" w:semiHidden="0" w:uiPriority="63" w:unhideWhenUsed="0"/>
-    <w:lsdException w:name="Medium Shading 2 Accent 6" w:semiHidden="0" w:uiPriority="64" w:unhideWhenUsed="0"/>
-    <w:lsdException w:name="Medium List 1 Accent 6" w:semiHidden="0" w:uiPriority="65" w:unhideWhenUsed="0"/>
-    <w:lsdException w:name="Medium List 2 Accent 6" w:semiHidden="0" w:uiPriority="66" w:unhideWhenUsed="0"/>
-    <w:lsdException w:name="Medium Grid 1 Accent 6" w:semiHidden="0" w:uiPriority="67" w:unhideWhenUsed="0"/>
-    <w:lsdException w:name="Medium Grid 2 Accent 6" w:semiHidden="0" w:uiPriority="68" w:unhideWhenUsed="0"/>
-    <w:lsdException w:name="Medium Grid 3 Accent 6" w:semiHidden="0" w:uiPriority="69" w:unhideWhenUsed="0"/>
-    <w:lsdException w:name="Dark List Accent 6" w:semiHidden="0" w:uiPriority="70" w:unhideWhenUsed="0"/>
-    <w:lsdException w:name="Colorful Shading Accent 6" w:semiHidden="0" w:uiPriority="71" w:unhideWhenUsed="0"/>
-    <w:lsdException w:name="Colorful List Accent 6" w:semiHidden="0" w:uiPriority="72" w:unhideWhenUsed="0"/>
-    <w:lsdException w:name="Colorful Grid Accent 6" w:semiHidden="0" w:uiPriority="73" w:unhideWhenUsed="0"/>
-    <w:lsdException w:name="Subtle Emphasis" w:semiHidden="0" w:uiPriority="19" w:unhideWhenUsed="0" w:qFormat="1"/>
-    <w:lsdException w:name="Intense Emphasis" w:semiHidden="0" w:uiPriority="21" w:unhideWhenUsed="0" w:qFormat="1"/>
-    <w:lsdException w:name="Subtle Reference" w:semiHidden="0" w:uiPriority="31" w:unhideWhenUsed="0" w:qFormat="1"/>
-    <w:lsdException w:name="Intense Reference" w:semiHidden="0" w:uiPriority="32" w:unhideWhenUsed="0" w:qFormat="1"/>
-    <w:lsdException w:name="Book Title" w:semiHidden="0" w:uiPriority="33" w:unhideWhenUsed="0" w:qFormat="1"/>
-    <w:lsdException w:name="Bibliography" w:uiPriority="37"/>
-    <w:lsdException w:name="TOC Heading" w:uiPriority="39" w:qFormat="1"/>
+  <w:latentStyles w:defLockedState="0" w:defUIPriority="99" w:defSemiHidden="0" w:defUnhideWhenUsed="0" w:defQFormat="0" w:count="374">
+    <w:lsdException w:name="Normal" w:uiPriority="0" w:qFormat="1"/>
+    <w:lsdException w:name="heading 1" w:uiPriority="9" w:qFormat="1"/>
+    <w:lsdException w:name="heading 2" w:semiHidden="1" w:uiPriority="9" w:unhideWhenUsed="1" w:qFormat="1"/>
+    <w:lsdException w:name="heading 3" w:semiHidden="1" w:uiPriority="9" w:unhideWhenUsed="1" w:qFormat="1"/>
+    <w:lsdException w:name="heading 4" w:semiHidden="1" w:uiPriority="9" w:unhideWhenUsed="1" w:qFormat="1"/>
+    <w:lsdException w:name="heading 5" w:semiHidden="1" w:uiPriority="9" w:unhideWhenUsed="1" w:qFormat="1"/>
+    <w:lsdException w:name="heading 6" w:semiHidden="1" w:uiPriority="9" w:unhideWhenUsed="1" w:qFormat="1"/>
+    <w:lsdException w:name="heading 7" w:semiHidden="1" w:uiPriority="9" w:unhideWhenUsed="1" w:qFormat="1"/>
+    <w:lsdException w:name="heading 8" w:semiHidden="1" w:uiPriority="9" w:unhideWhenUsed="1" w:qFormat="1"/>
+    <w:lsdException w:name="heading 9" w:semiHidden="1" w:uiPriority="9" w:unhideWhenUsed="1" w:qFormat="1"/>
+    <w:lsdException w:name="index 1" w:semiHidden="1" w:unhideWhenUsed="1"/>
+    <w:lsdException w:name="index 2" w:semiHidden="1" w:unhideWhenUsed="1"/>
+    <w:lsdException w:name="index 3" w:semiHidden="1" w:unhideWhenUsed="1"/>
+    <w:lsdException w:name="index 4" w:semiHidden="1" w:unhideWhenUsed="1"/>
+    <w:lsdException w:name="index 5" w:semiHidden="1" w:unhideWhenUsed="1"/>
+    <w:lsdException w:name="index 6" w:semiHidden="1" w:unhideWhenUsed="1"/>
+    <w:lsdException w:name="index 7" w:semiHidden="1" w:unhideWhenUsed="1"/>
+    <w:lsdException w:name="index 8" w:semiHidden="1" w:unhideWhenUsed="1"/>
+    <w:lsdException w:name="index 9" w:semiHidden="1" w:unhideWhenUsed="1"/>
+    <w:lsdException w:name="toc 1" w:semiHidden="1" w:uiPriority="39" w:unhideWhenUsed="1"/>
+    <w:lsdException w:name="toc 2" w:semiHidden="1" w:uiPriority="39" w:unhideWhenUsed="1"/>
+    <w:lsdException w:name="toc 3" w:semiHidden="1" w:uiPriority="39" w:unhideWhenUsed="1"/>
+    <w:lsdException w:name="toc 4" w:semiHidden="1" w:uiPriority="39" w:unhideWhenUsed="1"/>
+    <w:lsdException w:name="toc 5" w:semiHidden="1" w:uiPriority="39" w:unhideWhenUsed="1"/>
+    <w:lsdException w:name="toc 6" w:semiHidden="1" w:uiPriority="39" w:unhideWhenUsed="1"/>
+    <w:lsdException w:name="toc 7" w:semiHidden="1" w:uiPriority="39" w:unhideWhenUsed="1"/>
+    <w:lsdException w:name="toc 8" w:semiHidden="1" w:uiPriority="39" w:unhideWhenUsed="1"/>
+    <w:lsdException w:name="toc 9" w:semiHidden="1" w:uiPriority="39" w:unhideWhenUsed="1"/>
+    <w:lsdException w:name="Normal Indent" w:semiHidden="1" w:unhideWhenUsed="1"/>
+    <w:lsdException w:name="footnote text" w:semiHidden="1" w:unhideWhenUsed="1"/>
+    <w:lsdException w:name="annotation text" w:semiHidden="1" w:unhideWhenUsed="1"/>
+    <w:lsdException w:name="header" w:semiHidden="1" w:unhideWhenUsed="1"/>
+    <w:lsdException w:name="footer" w:semiHidden="1" w:unhideWhenUsed="1"/>
+    <w:lsdException w:name="index heading" w:semiHidden="1" w:unhideWhenUsed="1"/>
+    <w:lsdException w:name="caption" w:semiHidden="1" w:uiPriority="35" w:unhideWhenUsed="1" w:qFormat="1"/>
+    <w:lsdException w:name="table of figures" w:semiHidden="1" w:unhideWhenUsed="1"/>
+    <w:lsdException w:name="envelope address" w:semiHidden="1" w:unhideWhenUsed="1"/>
+    <w:lsdException w:name="envelope return" w:semiHidden="1" w:unhideWhenUsed="1"/>
+    <w:lsdException w:name="footnote reference" w:semiHidden="1" w:unhideWhenUsed="1"/>
+    <w:lsdException w:name="annotation reference" w:semiHidden="1" w:unhideWhenUsed="1"/>
+    <w:lsdException w:name="line number" w:semiHidden="1" w:unhideWhenUsed="1"/>
+    <w:lsdException w:name="page number" w:semiHidden="1" w:unhideWhenUsed="1"/>
+    <w:lsdException w:name="endnote reference" w:semiHidden="1" w:unhideWhenUsed="1"/>
+    <w:lsdException w:name="endnote text" w:semiHidden="1" w:unhideWhenUsed="1"/>
+    <w:lsdException w:name="table of authorities" w:semiHidden="1" w:unhideWhenUsed="1"/>
+    <w:lsdException w:name="macro" w:semiHidden="1" w:unhideWhenUsed="1"/>
+    <w:lsdException w:name="toa heading" w:semiHidden="1" w:unhideWhenUsed="1"/>
+    <w:lsdException w:name="List" w:semiHidden="1" w:unhideWhenUsed="1"/>
+    <w:lsdException w:name="List Bullet" w:semiHidden="1" w:unhideWhenUsed="1"/>
+    <w:lsdException w:name="List Number" w:semiHidden="1" w:unhideWhenUsed="1"/>
+    <w:lsdException w:name="List 2" w:semiHidden="1" w:unhideWhenUsed="1"/>
+    <w:lsdException w:name="List 3" w:semiHidden="1" w:unhideWhenUsed="1"/>
+    <w:lsdException w:name="List 4" w:semiHidden="1" w:unhideWhenUsed="1"/>
+    <w:lsdException w:name="List 5" w:semiHidden="1" w:unhideWhenUsed="1"/>
+    <w:lsdException w:name="List Bullet 2" w:semiHidden="1" w:unhideWhenUsed="1"/>
+    <w:lsdException w:name="List Bullet 3" w:semiHidden="1" w:unhideWhenUsed="1"/>
+    <w:lsdException w:name="List Bullet 4" w:semiHidden="1" w:unhideWhenUsed="1"/>
+    <w:lsdException w:name="List Bullet 5" w:semiHidden="1" w:unhideWhenUsed="1"/>
+    <w:lsdException w:name="List Number 2" w:semiHidden="1" w:unhideWhenUsed="1"/>
+    <w:lsdException w:name="List Number 3" w:semiHidden="1" w:unhideWhenUsed="1"/>
+    <w:lsdException w:name="List Number 4" w:semiHidden="1" w:unhideWhenUsed="1"/>
+    <w:lsdException w:name="List Number 5" w:semiHidden="1" w:unhideWhenUsed="1"/>
+    <w:lsdException w:name="Title" w:uiPriority="10" w:qFormat="1"/>
+    <w:lsdException w:name="Closing" w:semiHidden="1" w:unhideWhenUsed="1"/>
+    <w:lsdException w:name="Signature" w:semiHidden="1" w:unhideWhenUsed="1"/>
+    <w:lsdException w:name="Default Paragraph Font" w:semiHidden="1" w:uiPriority="1" w:unhideWhenUsed="1"/>
+    <w:lsdException w:name="Body Text" w:semiHidden="1" w:unhideWhenUsed="1"/>
+    <w:lsdException w:name="Body Text Indent" w:semiHidden="1" w:unhideWhenUsed="1"/>
+    <w:lsdException w:name="List Continue" w:semiHidden="1" w:unhideWhenUsed="1"/>
+    <w:lsdException w:name="List Continue 2" w:semiHidden="1" w:unhideWhenUsed="1"/>
+    <w:lsdException w:name="List Continue 3" w:semiHidden="1" w:unhideWhenUsed="1"/>
+    <w:lsdException w:name="List Continue 4" w:semiHidden="1" w:unhideWhenUsed="1"/>
+    <w:lsdException w:name="List Continue 5" w:semiHidden="1" w:unhideWhenUsed="1"/>
+    <w:lsdException w:name="Message Header" w:semiHidden="1" w:unhideWhenUsed="1"/>
+    <w:lsdException w:name="Subtitle" w:uiPriority="11" w:qFormat="1"/>
+    <w:lsdException w:name="Salutation" w:semiHidden="1" w:unhideWhenUsed="1"/>
+    <w:lsdException w:name="Date" w:semiHidden="1" w:unhideWhenUsed="1"/>
+    <w:lsdException w:name="Body Text First Indent" w:semiHidden="1" w:unhideWhenUsed="1"/>
+    <w:lsdException w:name="Body Text First Indent 2" w:semiHidden="1" w:unhideWhenUsed="1"/>
+    <w:lsdException w:name="Note Heading" w:semiHidden="1" w:unhideWhenUsed="1"/>
+    <w:lsdException w:name="Body Text 2" w:semiHidden="1" w:unhideWhenUsed="1"/>
+    <w:lsdException w:name="Body Text 3" w:semiHidden="1" w:unhideWhenUsed="1"/>
+    <w:lsdException w:name="Body Text Indent 2" w:semiHidden="1" w:unhideWhenUsed="1"/>
+    <w:lsdException w:name="Body Text Indent 3" w:semiHidden="1" w:unhideWhenUsed="1"/>
+    <w:lsdException w:name="Block Text" w:semiHidden="1" w:unhideWhenUsed="1"/>
+    <w:lsdException w:name="Hyperlink" w:semiHidden="1" w:unhideWhenUsed="1"/>
+    <w:lsdException w:name="FollowedHyperlink" w:semiHidden="1" w:unhideWhenUsed="1"/>
+    <w:lsdException w:name="Strong" w:uiPriority="22" w:qFormat="1"/>
+    <w:lsdException w:name="Emphasis" w:uiPriority="20" w:qFormat="1"/>
+    <w:lsdException w:name="Document Map" w:semiHidden="1" w:unhideWhenUsed="1"/>
+    <w:lsdException w:name="Plain Text" w:semiHidden="1" w:unhideWhenUsed="1"/>
+    <w:lsdException w:name="E-mail Signature" w:semiHidden="1" w:unhideWhenUsed="1"/>
+    <w:lsdException w:name="HTML Top of Form" w:semiHidden="1" w:unhideWhenUsed="1"/>
+    <w:lsdException w:name="HTML Bottom of Form" w:semiHidden="1" w:unhideWhenUsed="1"/>
+    <w:lsdException w:name="Normal (Web)" w:semiHidden="1" w:unhideWhenUsed="1"/>
+    <w:lsdException w:name="HTML Acronym" w:semiHidden="1" w:unhideWhenUsed="1"/>
+    <w:lsdException w:name="HTML Address" w:semiHidden="1" w:unhideWhenUsed="1"/>
+    <w:lsdException w:name="HTML Cite" w:semiHidden="1" w:unhideWhenUsed="1"/>
+    <w:lsdException w:name="HTML Code" w:semiHidden="1" w:unhideWhenUsed="1"/>
+    <w:lsdException w:name="HTML Definition" w:semiHidden="1" w:unhideWhenUsed="1"/>
+    <w:lsdException w:name="HTML Keyboard" w:semiHidden="1" w:unhideWhenUsed="1"/>
+    <w:lsdException w:name="HTML Preformatted" w:semiHidden="1" w:unhideWhenUsed="1"/>
+    <w:lsdException w:name="HTML Sample" w:semiHidden="1" w:unhideWhenUsed="1"/>
+    <w:lsdException w:name="HTML Typewriter" w:semiHidden="1" w:unhideWhenUsed="1"/>
+    <w:lsdException w:name="HTML Variable" w:semiHidden="1" w:unhideWhenUsed="1"/>
+    <w:lsdException w:name="Normal Table" w:semiHidden="1" w:unhideWhenUsed="1"/>
+    <w:lsdException w:name="annotation subject" w:semiHidden="1" w:unhideWhenUsed="1"/>
+    <w:lsdException w:name="No List" w:semiHidden="1" w:unhideWhenUsed="1"/>
+    <w:lsdException w:name="Outline List 1" w:semiHidden="1" w:unhideWhenUsed="1"/>
+    <w:lsdException w:name="Outline List 2" w:semiHidden="1" w:unhideWhenUsed="1"/>
+    <w:lsdException w:name="Outline List 3" w:semiHidden="1" w:unhideWhenUsed="1"/>
+    <w:lsdException w:name="Table Simple 1" w:semiHidden="1" w:unhideWhenUsed="1"/>
+    <w:lsdException w:name="Table Simple 2" w:semiHidden="1" w:unhideWhenUsed="1"/>
+    <w:lsdException w:name="Table Simple 3" w:semiHidden="1" w:unhideWhenUsed="1"/>
+    <w:lsdException w:name="Table Classic 1" w:semiHidden="1" w:unhideWhenUsed="1"/>
+    <w:lsdException w:name="Table Classic 2" w:semiHidden="1" w:unhideWhenUsed="1"/>
+    <w:lsdException w:name="Table Classic 3" w:semiHidden="1" w:unhideWhenUsed="1"/>
+    <w:lsdException w:name="Table Classic 4" w:semiHidden="1" w:unhideWhenUsed="1"/>
+    <w:lsdException w:name="Table Colorful 1" w:semiHidden="1" w:unhideWhenUsed="1"/>
+    <w:lsdException w:name="Table Colorful 2" w:semiHidden="1" w:unhideWhenUsed="1"/>
+    <w:lsdException w:name="Table Colorful 3" w:semiHidden="1" w:unhideWhenUsed="1"/>
+    <w:lsdException w:name="Table Columns 1" w:semiHidden="1" w:unhideWhenUsed="1"/>
+    <w:lsdException w:name="Table Columns 2" w:semiHidden="1" w:unhideWhenUsed="1"/>
+    <w:lsdException w:name="Table Columns 3" w:semiHidden="1" w:unhideWhenUsed="1"/>
+    <w:lsdException w:name="Table Columns 4" w:semiHidden="1" w:unhideWhenUsed="1"/>
+    <w:lsdException w:name="Table Columns 5" w:semiHidden="1" w:unhideWhenUsed="1"/>
+    <w:lsdException w:name="Table Grid 1" w:semiHidden="1" w:unhideWhenUsed="1"/>
+    <w:lsdException w:name="Table Grid 2" w:semiHidden="1" w:unhideWhenUsed="1"/>
+    <w:lsdException w:name="Table Grid 3" w:semiHidden="1" w:unhideWhenUsed="1"/>
+    <w:lsdException w:name="Table Grid 4" w:semiHidden="1" w:unhideWhenUsed="1"/>
+    <w:lsdException w:name="Table Grid 5" w:semiHidden="1" w:unhideWhenUsed="1"/>
+    <w:lsdException w:name="Table Grid 6" w:semiHidden="1" w:unhideWhenUsed="1"/>
+    <w:lsdException w:name="Table Grid 7" w:semiHidden="1" w:unhideWhenUsed="1"/>
+    <w:lsdException w:name="Table Grid 8" w:semiHidden="1" w:unhideWhenUsed="1"/>
+    <w:lsdException w:name="Table List 1" w:semiHidden="1" w:unhideWhenUsed="1"/>
+    <w:lsdException w:name="Table List 2" w:semiHidden="1" w:unhideWhenUsed="1"/>
+    <w:lsdException w:name="Table List 3" w:semiHidden="1" w:unhideWhenUsed="1"/>
+    <w:lsdException w:name="Table List 4" w:semiHidden="1" w:unhideWhenUsed="1"/>
+    <w:lsdException w:name="Table List 5" w:semiHidden="1" w:unhideWhenUsed="1"/>
+    <w:lsdException w:name="Table List 6" w:semiHidden="1" w:unhideWhenUsed="1"/>
+    <w:lsdException w:name="Table List 7" w:semiHidden="1" w:unhideWhenUsed="1"/>
+    <w:lsdException w:name="Table List 8" w:semiHidden="1" w:unhideWhenUsed="1"/>
+    <w:lsdException w:name="Table 3D effects 1" w:semiHidden="1" w:unhideWhenUsed="1"/>
+    <w:lsdException w:name="Table 3D effects 2" w:semiHidden="1" w:unhideWhenUsed="1"/>
+    <w:lsdException w:name="Table 3D effects 3" w:semiHidden="1" w:unhideWhenUsed="1"/>
+    <w:lsdException w:name="Table Contemporary" w:semiHidden="1" w:unhideWhenUsed="1"/>
+    <w:lsdException w:name="Table Elegant" w:semiHidden="1" w:unhideWhenUsed="1"/>
+    <w:lsdException w:name="Table Professional" w:semiHidden="1" w:unhideWhenUsed="1"/>
+    <w:lsdException w:name="Table Subtle 1" w:semiHidden="1" w:unhideWhenUsed="1"/>
+    <w:lsdException w:name="Table Subtle 2" w:semiHidden="1" w:unhideWhenUsed="1"/>
+    <w:lsdException w:name="Table Web 1" w:semiHidden="1" w:unhideWhenUsed="1"/>
+    <w:lsdException w:name="Table Web 2" w:semiHidden="1" w:unhideWhenUsed="1"/>
+    <w:lsdException w:name="Table Web 3" w:semiHidden="1" w:unhideWhenUsed="1"/>
+    <w:lsdException w:name="Balloon Text" w:semiHidden="1" w:unhideWhenUsed="1"/>
+    <w:lsdException w:name="Table Grid" w:semiHidden="1" w:uiPriority="59" w:unhideWhenUsed="1"/>
+    <w:lsdException w:name="Table Theme" w:semiHidden="1" w:unhideWhenUsed="1"/>
+    <w:lsdException w:name="Placeholder Text" w:semiHidden="1"/>
+    <w:lsdException w:name="No Spacing" w:uiPriority="1" w:qFormat="1"/>
+    <w:lsdException w:name="Light Shading" w:uiPriority="60"/>
+    <w:lsdException w:name="Light List" w:uiPriority="61"/>
+    <w:lsdException w:name="Light Grid" w:uiPriority="62"/>
+    <w:lsdException w:name="Medium Shading 1" w:uiPriority="63"/>
+    <w:lsdException w:name="Medium Shading 2" w:uiPriority="64"/>
+    <w:lsdException w:name="Medium List 1" w:uiPriority="65"/>
+    <w:lsdException w:name="Medium List 2" w:uiPriority="66"/>
+    <w:lsdException w:name="Medium Grid 1" w:uiPriority="67"/>
+    <w:lsdException w:name="Medium Grid 2" w:uiPriority="68"/>
+    <w:lsdException w:name="Medium Grid 3" w:uiPriority="69"/>
+    <w:lsdException w:name="Dark List" w:uiPriority="70"/>
+    <w:lsdException w:name="Colorful Shading" w:uiPriority="71"/>
+    <w:lsdException w:name="Colorful List" w:uiPriority="72"/>
+    <w:lsdException w:name="Colorful Grid" w:uiPriority="73"/>
+    <w:lsdException w:name="Light Shading Accent 1" w:uiPriority="60"/>
+    <w:lsdException w:name="Light List Accent 1" w:uiPriority="61"/>
+    <w:lsdException w:name="Light Grid Accent 1" w:uiPriority="62"/>
+    <w:lsdException w:name="Medium Shading 1 Accent 1" w:uiPriority="63"/>
+    <w:lsdException w:name="Medium Shading 2 Accent 1" w:uiPriority="64"/>
+    <w:lsdException w:name="Medium List 1 Accent 1" w:uiPriority="65"/>
+    <w:lsdException w:name="Revision" w:semiHidden="1"/>
+    <w:lsdException w:name="List Paragraph" w:uiPriority="34" w:qFormat="1"/>
+    <w:lsdException w:name="Quote" w:uiPriority="29" w:qFormat="1"/>
+    <w:lsdException w:name="Intense Quote" w:uiPriority="30" w:qFormat="1"/>
+    <w:lsdException w:name="Medium List 2 Accent 1" w:uiPriority="66"/>
+    <w:lsdException w:name="Medium Grid 1 Accent 1" w:uiPriority="67"/>
+    <w:lsdException w:name="Medium Grid 2 Accent 1" w:uiPriority="68"/>
+    <w:lsdException w:name="Medium Grid 3 Accent 1" w:uiPriority="69"/>
+    <w:lsdException w:name="Dark List Accent 1" w:uiPriority="70"/>
+    <w:lsdException w:name="Colorful Shading Accent 1" w:uiPriority="71"/>
+    <w:lsdException w:name="Colorful List Accent 1" w:uiPriority="72"/>
+    <w:lsdException w:name="Colorful Grid Accent 1" w:uiPriority="73"/>
+    <w:lsdException w:name="Light Shading Accent 2" w:uiPriority="60"/>
+    <w:lsdException w:name="Light List Accent 2" w:uiPriority="61"/>
+    <w:lsdException w:name="Light Grid Accent 2" w:uiPriority="62"/>
+    <w:lsdException w:name="Medium Shading 1 Accent 2" w:uiPriority="63"/>
+    <w:lsdException w:name="Medium Shading 2 Accent 2" w:uiPriority="64"/>
+    <w:lsdException w:name="Medium List 1 Accent 2" w:uiPriority="65"/>
+    <w:lsdException w:name="Medium List 2 Accent 2" w:uiPriority="66"/>
+    <w:lsdException w:name="Medium Grid 1 Accent 2" w:uiPriority="67"/>
+    <w:lsdException w:name="Medium Grid 2 Accent 2" w:uiPriority="68"/>
+    <w:lsdException w:name="Medium Grid 3 Accent 2" w:uiPriority="69"/>
+    <w:lsdException w:name="Dark List Accent 2" w:uiPriority="70"/>
+    <w:lsdException w:name="Colorful Shading Accent 2" w:uiPriority="71"/>
+    <w:lsdException w:name="Colorful List Accent 2" w:uiPriority="72"/>
+    <w:lsdException w:name="Colorful Grid Accent 2" w:uiPriority="73"/>
+    <w:lsdException w:name="Light Shading Accent 3" w:uiPriority="60"/>
+    <w:lsdException w:name="Light List Accent 3" w:uiPriority="61"/>
+    <w:lsdException w:name="Light Grid Accent 3" w:uiPriority="62"/>
+    <w:lsdException w:name="Medium Shading 1 Accent 3" w:uiPriority="63"/>
+    <w:lsdException w:name="Medium Shading 2 Accent 3" w:uiPriority="64"/>
+    <w:lsdException w:name="Medium List 1 Accent 3" w:uiPriority="65"/>
+    <w:lsdException w:name="Medium List 2 Accent 3" w:uiPriority="66"/>
+    <w:lsdException w:name="Medium Grid 1 Accent 3" w:uiPriority="67"/>
+    <w:lsdException w:name="Medium Grid 2 Accent 3" w:uiPriority="68"/>
+    <w:lsdException w:name="Medium Grid 3 Accent 3" w:uiPriority="69"/>
+    <w:lsdException w:name="Dark List Accent 3" w:uiPriority="70"/>
+    <w:lsdException w:name="Colorful Shading Accent 3" w:uiPriority="71"/>
+    <w:lsdException w:name="Colorful List Accent 3" w:uiPriority="72"/>
+    <w:lsdException w:name="Colorful Grid Accent 3" w:uiPriority="73"/>
+    <w:lsdException w:name="Light Shading Accent 4" w:uiPriority="60"/>
+    <w:lsdException w:name="Light List Accent 4" w:uiPriority="61"/>
+    <w:lsdException w:name="Light Grid Accent 4" w:uiPriority="62"/>
+    <w:lsdException w:name="Medium Shading 1 Accent 4" w:uiPriority="63"/>
+    <w:lsdException w:name="Medium Shading 2 Accent 4" w:uiPriority="64"/>
+    <w:lsdException w:name="Medium List 1 Accent 4" w:uiPriority="65"/>
+    <w:lsdException w:name="Medium List 2 Accent 4" w:uiPriority="66"/>
+    <w:lsdException w:name="Medium Grid 1 Accent 4" w:uiPriority="67"/>
+    <w:lsdException w:name="Medium Grid 2 Accent 4" w:uiPriority="68"/>
+    <w:lsdException w:name="Medium Grid 3 Accent 4" w:uiPriority="69"/>
+    <w:lsdException w:name="Dark List Accent 4" w:uiPriority="70"/>
+    <w:lsdException w:name="Colorful Shading Accent 4" w:uiPriority="71"/>
+    <w:lsdException w:name="Colorful List Accent 4" w:uiPriority="72"/>
+    <w:lsdException w:name="Colorful Grid Accent 4" w:uiPriority="73"/>
+    <w:lsdException w:name="Light Shading Accent 5" w:uiPriority="60"/>
+    <w:lsdException w:name="Light List Accent 5" w:uiPriority="61"/>
+    <w:lsdException w:name="Light Grid Accent 5" w:uiPriority="62"/>
+    <w:lsdException w:name="Medium Shading 1 Accent 5" w:uiPriority="63"/>
+    <w:lsdException w:name="Medium Shading 2 Accent 5" w:uiPriority="64"/>
+    <w:lsdException w:name="Medium List 1 Accent 5" w:uiPriority="65"/>
+    <w:lsdException w:name="Medium List 2 Accent 5" w:uiPriority="66"/>
+    <w:lsdException w:name="Medium Grid 1 Accent 5" w:uiPriority="67"/>
+    <w:lsdException w:name="Medium Grid 2 Accent 5" w:uiPriority="68"/>
+    <w:lsdException w:name="Medium Grid 3 Accent 5" w:uiPriority="69"/>
+    <w:lsdException w:name="Dark List Accent 5" w:uiPriority="70"/>
+    <w:lsdException w:name="Colorful Shading Accent 5" w:uiPriority="71"/>
+    <w:lsdException w:name="Colorful List Accent 5" w:uiPriority="72"/>
+    <w:lsdException w:name="Colorful Grid Accent 5" w:uiPriority="73"/>
+    <w:lsdException w:name="Light Shading Accent 6" w:uiPriority="60"/>
+    <w:lsdException w:name="Light List Accent 6" w:uiPriority="61"/>
+    <w:lsdException w:name="Light Grid Accent 6" w:uiPriority="62"/>
+    <w:lsdException w:name="Medium Shading 1 Accent 6" w:uiPriority="63"/>
+    <w:lsdException w:name="Medium Shading 2 Accent 6" w:uiPriority="64"/>
+    <w:lsdException w:name="Medium List 1 Accent 6" w:uiPriority="65"/>
+    <w:lsdException w:name="Medium List 2 Accent 6" w:uiPriority="66"/>
+    <w:lsdException w:name="Medium Grid 1 Accent 6" w:uiPriority="67"/>
+    <w:lsdException w:name="Medium Grid 2 Accent 6" w:uiPriority="68"/>
+    <w:lsdException w:name="Medium Grid 3 Accent 6" w:uiPriority="69"/>
+    <w:lsdException w:name="Dark List Accent 6" w:uiPriority="70"/>
+    <w:lsdException w:name="Colorful Shading Accent 6" w:uiPriority="71"/>
+    <w:lsdException w:name="Colorful List Accent 6" w:uiPriority="72"/>
+    <w:lsdException w:name="Colorful Grid Accent 6" w:uiPriority="73"/>
+    <w:lsdException w:name="Subtle Emphasis" w:uiPriority="19" w:qFormat="1"/>
+    <w:lsdException w:name="Intense Emphasis" w:uiPriority="21" w:qFormat="1"/>
+    <w:lsdException w:name="Subtle Reference" w:uiPriority="31" w:qFormat="1"/>
+    <w:lsdException w:name="Intense Reference" w:uiPriority="32" w:qFormat="1"/>
+    <w:lsdException w:name="Book Title" w:uiPriority="33" w:qFormat="1"/>
+    <w:lsdException w:name="Bibliography" w:semiHidden="1" w:uiPriority="37" w:unhideWhenUsed="1"/>
+    <w:lsdException w:name="TOC Heading" w:semiHidden="1" w:uiPriority="39" w:unhideWhenUsed="1" w:qFormat="1"/>
+    <w:lsdException w:name="Plain Table 1" w:uiPriority="41"/>
+    <w:lsdException w:name="Plain Table 2" w:uiPriority="42"/>
+    <w:lsdException w:name="Plain Table 3" w:uiPriority="43"/>
+    <w:lsdException w:name="Plain Table 4" w:uiPriority="44"/>
+    <w:lsdException w:name="Plain Table 5" w:uiPriority="45"/>
+    <w:lsdException w:name="Grid Table Light" w:uiPriority="40"/>
+    <w:lsdException w:name="Grid Table 1 Light" w:uiPriority="46"/>
+    <w:lsdException w:name="Grid Table 2" w:uiPriority="47"/>
+    <w:lsdException w:name="Grid Table 3" w:uiPriority="48"/>
+    <w:lsdException w:name="Grid Table 4" w:uiPriority="49"/>
+    <w:lsdException w:name="Grid Table 5 Dark" w:uiPriority="50"/>
+    <w:lsdException w:name="Grid Table 6 Colorful" w:uiPriority="51"/>
+    <w:lsdException w:name="Grid Table 7 Colorful" w:uiPriority="52"/>
+    <w:lsdException w:name="Grid Table 1 Light Accent 1" w:uiPriority="46"/>
+    <w:lsdException w:name="Grid Table 2 Accent 1" w:uiPriority="47"/>
+    <w:lsdException w:name="Grid Table 3 Accent 1" w:uiPriority="48"/>
+    <w:lsdException w:name="Grid Table 4 Accent 1" w:uiPriority="49"/>
+    <w:lsdException w:name="Grid Table 5 Dark Accent 1" w:uiPriority="50"/>
+    <w:lsdException w:name="Grid Table 6 Colorful Accent 1" w:uiPriority="51"/>
+    <w:lsdException w:name="Grid Table 7 Colorful Accent 1" w:uiPriority="52"/>
+    <w:lsdException w:name="Grid Table 1 Light Accent 2" w:uiPriority="46"/>
+    <w:lsdException w:name="Grid Table 2 Accent 2" w:uiPriority="47"/>
+    <w:lsdException w:name="Grid Table 3 Accent 2" w:uiPriority="48"/>
+    <w:lsdException w:name="Grid Table 4 Accent 2" w:uiPriority="49"/>
+    <w:lsdException w:name="Grid Table 5 Dark Accent 2" w:uiPriority="50"/>
+    <w:lsdException w:name="Grid Table 6 Colorful Accent 2" w:uiPriority="51"/>
+    <w:lsdException w:name="Grid Table 7 Colorful Accent 2" w:uiPriority="52"/>
+    <w:lsdException w:name="Grid Table 1 Light Accent 3" w:uiPriority="46"/>
+    <w:lsdException w:name="Grid Table 2 Accent 3" w:uiPriority="47"/>
+    <w:lsdException w:name="Grid Table 3 Accent 3" w:uiPriority="48"/>
+    <w:lsdException w:name="Grid Table 4 Accent 3" w:uiPriority="49"/>
+    <w:lsdException w:name="Grid Table 5 Dark Accent 3" w:uiPriority="50"/>
+    <w:lsdException w:name="Grid Table 6 Colorful Accent 3" w:uiPriority="51"/>
+    <w:lsdException w:name="Grid Table 7 Colorful Accent 3" w:uiPriority="52"/>
+    <w:lsdException w:name="Grid Table 1 Light Accent 4" w:uiPriority="46"/>
+    <w:lsdException w:name="Grid Table 2 Accent 4" w:uiPriority="47"/>
+    <w:lsdException w:name="Grid Table 3 Accent 4" w:uiPriority="48"/>
+    <w:lsdException w:name="Grid Table 4 Accent 4" w:uiPriority="49"/>
+    <w:lsdException w:name="Grid Table 5 Dark Accent 4" w:uiPriority="50"/>
+    <w:lsdException w:name="Grid Table 6 Colorful Accent 4" w:uiPriority="51"/>
+    <w:lsdException w:name="Grid Table 7 Colorful Accent 4" w:uiPriority="52"/>
+    <w:lsdException w:name="Grid Table 1 Light Accent 5" w:uiPriority="46"/>
+    <w:lsdException w:name="Grid Table 2 Accent 5" w:uiPriority="47"/>
+    <w:lsdException w:name="Grid Table 3 Accent 5" w:uiPriority="48"/>
+    <w:lsdException w:name="Grid Table 4 Accent 5" w:uiPriority="49"/>
+    <w:lsdException w:name="Grid Table 5 Dark Accent 5" w:uiPriority="50"/>
+    <w:lsdException w:name="Grid Table 6 Colorful Accent 5" w:uiPriority="51"/>
+    <w:lsdException w:name="Grid Table 7 Colorful Accent 5" w:uiPriority="52"/>
+    <w:lsdException w:name="Grid Table 1 Light Accent 6" w:uiPriority="46"/>
+    <w:lsdException w:name="Grid Table 2 Accent 6" w:uiPriority="47"/>
+    <w:lsdException w:name="Grid Table 3 Accent 6" w:uiPriority="48"/>
+    <w:lsdException w:name="Grid Table 4 Accent 6" w:uiPriority="49"/>
+    <w:lsdException w:name="Grid Table 5 Dark Accent 6" w:uiPriority="50"/>
+    <w:lsdException w:name="Grid Table 6 Colorful Accent 6" w:uiPriority="51"/>
+    <w:lsdException w:name="Grid Table 7 Colorful Accent 6" w:uiPriority="52"/>
+    <w:lsdException w:name="List Table 1 Light" w:uiPriority="46"/>
+    <w:lsdException w:name="List Table 2" w:uiPriority="47"/>
+    <w:lsdException w:name="List Table 3" w:uiPriority="48"/>
+    <w:lsdException w:name="List Table 4" w:uiPriority="49"/>
+    <w:lsdException w:name="List Table 5 Dark" w:uiPriority="50"/>
+    <w:lsdException w:name="List Table 6 Colorful" w:uiPriority="51"/>
+    <w:lsdException w:name="List Table 7 Colorful" w:uiPriority="52"/>
+    <w:lsdException w:name="List Table 1 Light Accent 1" w:uiPriority="46"/>
+    <w:lsdException w:name="List Table 2 Accent 1" w:uiPriority="47"/>
+    <w:lsdException w:name="List Table 3 Accent 1" w:uiPriority="48"/>
+    <w:lsdException w:name="List Table 4 Accent 1" w:uiPriority="49"/>
+    <w:lsdException w:name="List Table 5 Dark Accent 1" w:uiPriority="50"/>
+    <w:lsdException w:name="List Table 6 Colorful Accent 1" w:uiPriority="51"/>
+    <w:lsdException w:name="List Table 7 Colorful Accent 1" w:uiPriority="52"/>
+    <w:lsdException w:name="List Table 1 Light Accent 2" w:uiPriority="46"/>
+    <w:lsdException w:name="List Table 2 Accent 2" w:uiPriority="47"/>
+    <w:lsdException w:name="List Table 3 Accent 2" w:uiPriority="48"/>
+    <w:lsdException w:name="List Table 4 Accent 2" w:uiPriority="49"/>
+    <w:lsdException w:name="List Table 5 Dark Accent 2" w:uiPriority="50"/>
+    <w:lsdException w:name="List Table 6 Colorful Accent 2" w:uiPriority="51"/>
+    <w:lsdException w:name="List Table 7 Colorful Accent 2" w:uiPriority="52"/>
+    <w:lsdException w:name="List Table 1 Light Accent 3" w:uiPriority="46"/>
+    <w:lsdException w:name="List Table 2 Accent 3" w:uiPriority="47"/>
+    <w:lsdException w:name="List Table 3 Accent 3" w:uiPriority="48"/>
+    <w:lsdException w:name="List Table 4 Accent 3" w:uiPriority="49"/>
+    <w:lsdException w:name="List Table 5 Dark Accent 3" w:uiPriority="50"/>
+    <w:lsdException w:name="List Table 6 Colorful Accent 3" w:uiPriority="51"/>
+    <w:lsdException w:name="List Table 7 Colorful Accent 3" w:uiPriority="52"/>
+    <w:lsdException w:name="List Table 1 Light Accent 4" w:uiPriority="46"/>
+    <w:lsdException w:name="List Table 2 Accent 4" w:uiPriority="47"/>
+    <w:lsdException w:name="List Table 3 Accent 4" w:uiPriority="48"/>
+    <w:lsdException w:name="List Table 4 Accent 4" w:uiPriority="49"/>
+    <w:lsdException w:name="List Table 5 Dark Accent 4" w:uiPriority="50"/>
+    <w:lsdException w:name="List Table 6 Colorful Accent 4" w:uiPriority="51"/>
+    <w:lsdException w:name="List Table 7 Colorful Accent 4" w:uiPriority="52"/>
+    <w:lsdException w:name="List Table 1 Light Accent 5" w:uiPriority="46"/>
+    <w:lsdException w:name="List Table 2 Accent 5" w:uiPriority="47"/>
+    <w:lsdException w:name="List Table 3 Accent 5" w:uiPriority="48"/>
+    <w:lsdException w:name="List Table 4 Accent 5" w:uiPriority="49"/>
+    <w:lsdException w:name="List Table 5 Dark Accent 5" w:uiPriority="50"/>
+    <w:lsdException w:name="List Table 6 Colorful Accent 5" w:uiPriority="51"/>
+    <w:lsdException w:name="List Table 7 Colorful Accent 5" w:uiPriority="52"/>
+    <w:lsdException w:name="List Table 1 Light Accent 6" w:uiPriority="46"/>
+    <w:lsdException w:name="List Table 2 Accent 6" w:uiPriority="47"/>
+    <w:lsdException w:name="List Table 3 Accent 6" w:uiPriority="48"/>
+    <w:lsdException w:name="List Table 4 Accent 6" w:uiPriority="49"/>
+    <w:lsdException w:name="List Table 5 Dark Accent 6" w:uiPriority="50"/>
+    <w:lsdException w:name="List Table 6 Colorful Accent 6" w:uiPriority="51"/>
+    <w:lsdException w:name="List Table 7 Colorful Accent 6" w:uiPriority="52"/>
+    <w:lsdException w:name="Mention" w:semiHidden="1" w:unhideWhenUsed="1"/>
+    <w:lsdException w:name="Smart Hyperlink" w:semiHidden="1" w:unhideWhenUsed="1"/>
+    <w:lsdException w:name="Hashtag" w:semiHidden="1" w:unhideWhenUsed="1"/>
   </w:latentStyles>
   <w:style w:type="paragraph" w:default="1" w:styleId="Normalny">
     <w:name w:val="Normal"/>
@@ -12633,7 +12648,6 @@
     <w:uiPriority w:val="99"/>
     <w:semiHidden/>
     <w:unhideWhenUsed/>
-    <w:qFormat/>
     <w:tblPr>
       <w:tblInd w:w="0" w:type="dxa"/>
       <w:tblCellMar>
@@ -12944,480 +12958,6 @@
 </w:styles>
 </file>
 
-<file path=word/stylesWithEffects.xml><?xml version="1.0" encoding="utf-8"?>
-<w:styles xmlns:wpc="http://schemas.microsoft.com/office/word/2010/wordprocessingCanvas" xmlns:mc="http://schemas.openxmlformats.org/markup-compatibility/2006" xmlns:o="urn:schemas-microsoft-com:office:office" xmlns:r="http://schemas.openxmlformats.org/officeDocument/2006/relationships" xmlns:m="http://schemas.openxmlformats.org/officeDocument/2006/math" xmlns:v="urn:schemas-microsoft-com:vml" xmlns:wp14="http://schemas.microsoft.com/office/word/2010/wordprocessingDrawing" xmlns:wp="http://schemas.openxmlformats.org/drawingml/2006/wordprocessingDrawing" xmlns:w10="urn:schemas-microsoft-com:office:word" xmlns:w="http://schemas.openxmlformats.org/wordprocessingml/2006/main" xmlns:w14="http://schemas.microsoft.com/office/word/2010/wordml" xmlns:wpg="http://schemas.microsoft.com/office/word/2010/wordprocessingGroup" xmlns:wpi="http://schemas.microsoft.com/office/word/2010/wordprocessingInk" xmlns:wne="http://schemas.microsoft.com/office/word/2006/wordml" xmlns:wps="http://schemas.microsoft.com/office/word/2010/wordprocessingShape" mc:Ignorable="w14 wp14">
-  <w:docDefaults>
-    <w:rPrDefault>
-      <w:rPr>
-        <w:rFonts w:asciiTheme="minorHAnsi" w:eastAsiaTheme="minorHAnsi" w:hAnsiTheme="minorHAnsi" w:cstheme="minorBidi"/>
-        <w:sz w:val="22"/>
-        <w:szCs w:val="22"/>
-        <w:lang w:val="pl-PL" w:eastAsia="en-US" w:bidi="ar-SA"/>
-      </w:rPr>
-    </w:rPrDefault>
-    <w:pPrDefault>
-      <w:pPr>
-        <w:spacing w:after="200" w:line="276" w:lineRule="auto"/>
-      </w:pPr>
-    </w:pPrDefault>
-  </w:docDefaults>
-  <w:latentStyles w:defLockedState="0" w:defUIPriority="99" w:defSemiHidden="1" w:defUnhideWhenUsed="1" w:defQFormat="0" w:count="267">
-    <w:lsdException w:name="Normal" w:semiHidden="0" w:uiPriority="0" w:unhideWhenUsed="0" w:qFormat="1"/>
-    <w:lsdException w:name="heading 1" w:semiHidden="0" w:uiPriority="9" w:unhideWhenUsed="0" w:qFormat="1"/>
-    <w:lsdException w:name="heading 2" w:uiPriority="9" w:qFormat="1"/>
-    <w:lsdException w:name="heading 3" w:uiPriority="9" w:qFormat="1"/>
-    <w:lsdException w:name="heading 4" w:uiPriority="9" w:qFormat="1"/>
-    <w:lsdException w:name="heading 5" w:uiPriority="9" w:qFormat="1"/>
-    <w:lsdException w:name="heading 6" w:uiPriority="9" w:qFormat="1"/>
-    <w:lsdException w:name="heading 7" w:uiPriority="9" w:qFormat="1"/>
-    <w:lsdException w:name="heading 8" w:uiPriority="9" w:qFormat="1"/>
-    <w:lsdException w:name="heading 9" w:uiPriority="9" w:qFormat="1"/>
-    <w:lsdException w:name="toc 1" w:uiPriority="39"/>
-    <w:lsdException w:name="toc 2" w:uiPriority="39"/>
-    <w:lsdException w:name="toc 3" w:uiPriority="39"/>
-    <w:lsdException w:name="toc 4" w:uiPriority="39"/>
-    <w:lsdException w:name="toc 5" w:uiPriority="39"/>
-    <w:lsdException w:name="toc 6" w:uiPriority="39"/>
-    <w:lsdException w:name="toc 7" w:uiPriority="39"/>
-    <w:lsdException w:name="toc 8" w:uiPriority="39"/>
-    <w:lsdException w:name="toc 9" w:uiPriority="39"/>
-    <w:lsdException w:name="caption" w:uiPriority="35" w:qFormat="1"/>
-    <w:lsdException w:name="Title" w:semiHidden="0" w:uiPriority="10" w:unhideWhenUsed="0" w:qFormat="1"/>
-    <w:lsdException w:name="Default Paragraph Font" w:uiPriority="1"/>
-    <w:lsdException w:name="Subtitle" w:semiHidden="0" w:uiPriority="11" w:unhideWhenUsed="0" w:qFormat="1"/>
-    <w:lsdException w:name="Strong" w:semiHidden="0" w:uiPriority="22" w:unhideWhenUsed="0" w:qFormat="1"/>
-    <w:lsdException w:name="Emphasis" w:semiHidden="0" w:uiPriority="20" w:unhideWhenUsed="0" w:qFormat="1"/>
-    <w:lsdException w:name="Table Grid" w:semiHidden="0" w:uiPriority="59" w:unhideWhenUsed="0"/>
-    <w:lsdException w:name="Placeholder Text" w:unhideWhenUsed="0"/>
-    <w:lsdException w:name="No Spacing" w:semiHidden="0" w:uiPriority="1" w:unhideWhenUsed="0" w:qFormat="1"/>
-    <w:lsdException w:name="Light Shading" w:semiHidden="0" w:uiPriority="60" w:unhideWhenUsed="0"/>
-    <w:lsdException w:name="Light List" w:semiHidden="0" w:uiPriority="61" w:unhideWhenUsed="0"/>
-    <w:lsdException w:name="Light Grid" w:semiHidden="0" w:uiPriority="62" w:unhideWhenUsed="0"/>
-    <w:lsdException w:name="Medium Shading 1" w:semiHidden="0" w:uiPriority="63" w:unhideWhenUsed="0"/>
-    <w:lsdException w:name="Medium Shading 2" w:semiHidden="0" w:uiPriority="64" w:unhideWhenUsed="0"/>
-    <w:lsdException w:name="Medium List 1" w:semiHidden="0" w:uiPriority="65" w:unhideWhenUsed="0"/>
-    <w:lsdException w:name="Medium List 2" w:semiHidden="0" w:uiPriority="66" w:unhideWhenUsed="0"/>
-    <w:lsdException w:name="Medium Grid 1" w:semiHidden="0" w:uiPriority="67" w:unhideWhenUsed="0"/>
-    <w:lsdException w:name="Medium Grid 2" w:semiHidden="0" w:uiPriority="68" w:unhideWhenUsed="0"/>
-    <w:lsdException w:name="Medium Grid 3" w:semiHidden="0" w:uiPriority="69" w:unhideWhenUsed="0"/>
-    <w:lsdException w:name="Dark List" w:semiHidden="0" w:uiPriority="70" w:unhideWhenUsed="0"/>
-    <w:lsdException w:name="Colorful Shading" w:semiHidden="0" w:uiPriority="71" w:unhideWhenUsed="0"/>
-    <w:lsdException w:name="Colorful List" w:semiHidden="0" w:uiPriority="72" w:unhideWhenUsed="0"/>
-    <w:lsdException w:name="Colorful Grid" w:semiHidden="0" w:uiPriority="73" w:unhideWhenUsed="0"/>
-    <w:lsdException w:name="Light Shading Accent 1" w:semiHidden="0" w:uiPriority="60" w:unhideWhenUsed="0"/>
-    <w:lsdException w:name="Light List Accent 1" w:semiHidden="0" w:uiPriority="61" w:unhideWhenUsed="0"/>
-    <w:lsdException w:name="Light Grid Accent 1" w:semiHidden="0" w:uiPriority="62" w:unhideWhenUsed="0"/>
-    <w:lsdException w:name="Medium Shading 1 Accent 1" w:semiHidden="0" w:uiPriority="63" w:unhideWhenUsed="0"/>
-    <w:lsdException w:name="Medium Shading 2 Accent 1" w:semiHidden="0" w:uiPriority="64" w:unhideWhenUsed="0"/>
-    <w:lsdException w:name="Medium List 1 Accent 1" w:semiHidden="0" w:uiPriority="65" w:unhideWhenUsed="0"/>
-    <w:lsdException w:name="Revision" w:unhideWhenUsed="0"/>
-    <w:lsdException w:name="List Paragraph" w:semiHidden="0" w:uiPriority="34" w:unhideWhenUsed="0" w:qFormat="1"/>
-    <w:lsdException w:name="Quote" w:semiHidden="0" w:uiPriority="29" w:unhideWhenUsed="0" w:qFormat="1"/>
-    <w:lsdException w:name="Intense Quote" w:semiHidden="0" w:uiPriority="30" w:unhideWhenUsed="0" w:qFormat="1"/>
-    <w:lsdException w:name="Medium List 2 Accent 1" w:semiHidden="0" w:uiPriority="66" w:unhideWhenUsed="0"/>
-    <w:lsdException w:name="Medium Grid 1 Accent 1" w:semiHidden="0" w:uiPriority="67" w:unhideWhenUsed="0"/>
-    <w:lsdException w:name="Medium Grid 2 Accent 1" w:semiHidden="0" w:uiPriority="68" w:unhideWhenUsed="0"/>
-    <w:lsdException w:name="Medium Grid 3 Accent 1" w:semiHidden="0" w:uiPriority="69" w:unhideWhenUsed="0"/>
-    <w:lsdException w:name="Dark List Accent 1" w:semiHidden="0" w:uiPriority="70" w:unhideWhenUsed="0"/>
-    <w:lsdException w:name="Colorful Shading Accent 1" w:semiHidden="0" w:uiPriority="71" w:unhideWhenUsed="0"/>
-    <w:lsdException w:name="Colorful List Accent 1" w:semiHidden="0" w:uiPriority="72" w:unhideWhenUsed="0"/>
-    <w:lsdException w:name="Colorful Grid Accent 1" w:semiHidden="0" w:uiPriority="73" w:unhideWhenUsed="0"/>
-    <w:lsdException w:name="Light Shading Accent 2" w:semiHidden="0" w:uiPriority="60" w:unhideWhenUsed="0"/>
-    <w:lsdException w:name="Light List Accent 2" w:semiHidden="0" w:uiPriority="61" w:unhideWhenUsed="0"/>
-    <w:lsdException w:name="Light Grid Accent 2" w:semiHidden="0" w:uiPriority="62" w:unhideWhenUsed="0"/>
-    <w:lsdException w:name="Medium Shading 1 Accent 2" w:semiHidden="0" w:uiPriority="63" w:unhideWhenUsed="0"/>
-    <w:lsdException w:name="Medium Shading 2 Accent 2" w:semiHidden="0" w:uiPriority="64" w:unhideWhenUsed="0"/>
-    <w:lsdException w:name="Medium List 1 Accent 2" w:semiHidden="0" w:uiPriority="65" w:unhideWhenUsed="0"/>
-    <w:lsdException w:name="Medium List 2 Accent 2" w:semiHidden="0" w:uiPriority="66" w:unhideWhenUsed="0"/>
-    <w:lsdException w:name="Medium Grid 1 Accent 2" w:semiHidden="0" w:uiPriority="67" w:unhideWhenUsed="0"/>
-    <w:lsdException w:name="Medium Grid 2 Accent 2" w:semiHidden="0" w:uiPriority="68" w:unhideWhenUsed="0"/>
-    <w:lsdException w:name="Medium Grid 3 Accent 2" w:semiHidden="0" w:uiPriority="69" w:unhideWhenUsed="0"/>
-    <w:lsdException w:name="Dark List Accent 2" w:semiHidden="0" w:uiPriority="70" w:unhideWhenUsed="0"/>
-    <w:lsdException w:name="Colorful Shading Accent 2" w:semiHidden="0" w:uiPriority="71" w:unhideWhenUsed="0"/>
-    <w:lsdException w:name="Colorful List Accent 2" w:semiHidden="0" w:uiPriority="72" w:unhideWhenUsed="0"/>
-    <w:lsdException w:name="Colorful Grid Accent 2" w:semiHidden="0" w:uiPriority="73" w:unhideWhenUsed="0"/>
-    <w:lsdException w:name="Light Shading Accent 3" w:semiHidden="0" w:uiPriority="60" w:unhideWhenUsed="0"/>
-    <w:lsdException w:name="Light List Accent 3" w:semiHidden="0" w:uiPriority="61" w:unhideWhenUsed="0"/>
-    <w:lsdException w:name="Light Grid Accent 3" w:semiHidden="0" w:uiPriority="62" w:unhideWhenUsed="0"/>
-    <w:lsdException w:name="Medium Shading 1 Accent 3" w:semiHidden="0" w:uiPriority="63" w:unhideWhenUsed="0"/>
-    <w:lsdException w:name="Medium Shading 2 Accent 3" w:semiHidden="0" w:uiPriority="64" w:unhideWhenUsed="0"/>
-    <w:lsdException w:name="Medium List 1 Accent 3" w:semiHidden="0" w:uiPriority="65" w:unhideWhenUsed="0"/>
-    <w:lsdException w:name="Medium List 2 Accent 3" w:semiHidden="0" w:uiPriority="66" w:unhideWhenUsed="0"/>
-    <w:lsdException w:name="Medium Grid 1 Accent 3" w:semiHidden="0" w:uiPriority="67" w:unhideWhenUsed="0"/>
-    <w:lsdException w:name="Medium Grid 2 Accent 3" w:semiHidden="0" w:uiPriority="68" w:unhideWhenUsed="0"/>
-    <w:lsdException w:name="Medium Grid 3 Accent 3" w:semiHidden="0" w:uiPriority="69" w:unhideWhenUsed="0"/>
-    <w:lsdException w:name="Dark List Accent 3" w:semiHidden="0" w:uiPriority="70" w:unhideWhenUsed="0"/>
-    <w:lsdException w:name="Colorful Shading Accent 3" w:semiHidden="0" w:uiPriority="71" w:unhideWhenUsed="0"/>
-    <w:lsdException w:name="Colorful List Accent 3" w:semiHidden="0" w:uiPriority="72" w:unhideWhenUsed="0"/>
-    <w:lsdException w:name="Colorful Grid Accent 3" w:semiHidden="0" w:uiPriority="73" w:unhideWhenUsed="0"/>
-    <w:lsdException w:name="Light Shading Accent 4" w:semiHidden="0" w:uiPriority="60" w:unhideWhenUsed="0"/>
-    <w:lsdException w:name="Light List Accent 4" w:semiHidden="0" w:uiPriority="61" w:unhideWhenUsed="0"/>
-    <w:lsdException w:name="Light Grid Accent 4" w:semiHidden="0" w:uiPriority="62" w:unhideWhenUsed="0"/>
-    <w:lsdException w:name="Medium Shading 1 Accent 4" w:semiHidden="0" w:uiPriority="63" w:unhideWhenUsed="0"/>
-    <w:lsdException w:name="Medium Shading 2 Accent 4" w:semiHidden="0" w:uiPriority="64" w:unhideWhenUsed="0"/>
-    <w:lsdException w:name="Medium List 1 Accent 4" w:semiHidden="0" w:uiPriority="65" w:unhideWhenUsed="0"/>
-    <w:lsdException w:name="Medium List 2 Accent 4" w:semiHidden="0" w:uiPriority="66" w:unhideWhenUsed="0"/>
-    <w:lsdException w:name="Medium Grid 1 Accent 4" w:semiHidden="0" w:uiPriority="67" w:unhideWhenUsed="0"/>
-    <w:lsdException w:name="Medium Grid 2 Accent 4" w:semiHidden="0" w:uiPriority="68" w:unhideWhenUsed="0"/>
-    <w:lsdException w:name="Medium Grid 3 Accent 4" w:semiHidden="0" w:uiPriority="69" w:unhideWhenUsed="0"/>
-    <w:lsdException w:name="Dark List Accent 4" w:semiHidden="0" w:uiPriority="70" w:unhideWhenUsed="0"/>
-    <w:lsdException w:name="Colorful Shading Accent 4" w:semiHidden="0" w:uiPriority="71" w:unhideWhenUsed="0"/>
-    <w:lsdException w:name="Colorful List Accent 4" w:semiHidden="0" w:uiPriority="72" w:unhideWhenUsed="0"/>
-    <w:lsdException w:name="Colorful Grid Accent 4" w:semiHidden="0" w:uiPriority="73" w:unhideWhenUsed="0"/>
-    <w:lsdException w:name="Light Shading Accent 5" w:semiHidden="0" w:uiPriority="60" w:unhideWhenUsed="0"/>
-    <w:lsdException w:name="Light List Accent 5" w:semiHidden="0" w:uiPriority="61" w:unhideWhenUsed="0"/>
-    <w:lsdException w:name="Light Grid Accent 5" w:semiHidden="0" w:uiPriority="62" w:unhideWhenUsed="0"/>
-    <w:lsdException w:name="Medium Shading 1 Accent 5" w:semiHidden="0" w:uiPriority="63" w:unhideWhenUsed="0"/>
-    <w:lsdException w:name="Medium Shading 2 Accent 5" w:semiHidden="0" w:uiPriority="64" w:unhideWhenUsed="0"/>
-    <w:lsdException w:name="Medium List 1 Accent 5" w:semiHidden="0" w:uiPriority="65" w:unhideWhenUsed="0"/>
-    <w:lsdException w:name="Medium List 2 Accent 5" w:semiHidden="0" w:uiPriority="66" w:unhideWhenUsed="0"/>
-    <w:lsdException w:name="Medium Grid 1 Accent 5" w:semiHidden="0" w:uiPriority="67" w:unhideWhenUsed="0"/>
-    <w:lsdException w:name="Medium Grid 2 Accent 5" w:semiHidden="0" w:uiPriority="68" w:unhideWhenUsed="0"/>
-    <w:lsdException w:name="Medium Grid 3 Accent 5" w:semiHidden="0" w:uiPriority="69" w:unhideWhenUsed="0"/>
-    <w:lsdException w:name="Dark List Accent 5" w:semiHidden="0" w:uiPriority="70" w:unhideWhenUsed="0"/>
-    <w:lsdException w:name="Colorful Shading Accent 5" w:semiHidden="0" w:uiPriority="71" w:unhideWhenUsed="0"/>
-    <w:lsdException w:name="Colorful List Accent 5" w:semiHidden="0" w:uiPriority="72" w:unhideWhenUsed="0"/>
-    <w:lsdException w:name="Colorful Grid Accent 5" w:semiHidden="0" w:uiPriority="73" w:unhideWhenUsed="0"/>
-    <w:lsdException w:name="Light Shading Accent 6" w:semiHidden="0" w:uiPriority="60" w:unhideWhenUsed="0"/>
-    <w:lsdException w:name="Light List Accent 6" w:semiHidden="0" w:uiPriority="61" w:unhideWhenUsed="0"/>
-    <w:lsdException w:name="Light Grid Accent 6" w:semiHidden="0" w:uiPriority="62" w:unhideWhenUsed="0"/>
-    <w:lsdException w:name="Medium Shading 1 Accent 6" w:semiHidden="0" w:uiPriority="63" w:unhideWhenUsed="0"/>
-    <w:lsdException w:name="Medium Shading 2 Accent 6" w:semiHidden="0" w:uiPriority="64" w:unhideWhenUsed="0"/>
-    <w:lsdException w:name="Medium List 1 Accent 6" w:semiHidden="0" w:uiPriority="65" w:unhideWhenUsed="0"/>
-    <w:lsdException w:name="Medium List 2 Accent 6" w:semiHidden="0" w:uiPriority="66" w:unhideWhenUsed="0"/>
-    <w:lsdException w:name="Medium Grid 1 Accent 6" w:semiHidden="0" w:uiPriority="67" w:unhideWhenUsed="0"/>
-    <w:lsdException w:name="Medium Grid 2 Accent 6" w:semiHidden="0" w:uiPriority="68" w:unhideWhenUsed="0"/>
-    <w:lsdException w:name="Medium Grid 3 Accent 6" w:semiHidden="0" w:uiPriority="69" w:unhideWhenUsed="0"/>
-    <w:lsdException w:name="Dark List Accent 6" w:semiHidden="0" w:uiPriority="70" w:unhideWhenUsed="0"/>
-    <w:lsdException w:name="Colorful Shading Accent 6" w:semiHidden="0" w:uiPriority="71" w:unhideWhenUsed="0"/>
-    <w:lsdException w:name="Colorful List Accent 6" w:semiHidden="0" w:uiPriority="72" w:unhideWhenUsed="0"/>
-    <w:lsdException w:name="Colorful Grid Accent 6" w:semiHidden="0" w:uiPriority="73" w:unhideWhenUsed="0"/>
-    <w:lsdException w:name="Subtle Emphasis" w:semiHidden="0" w:uiPriority="19" w:unhideWhenUsed="0" w:qFormat="1"/>
-    <w:lsdException w:name="Intense Emphasis" w:semiHidden="0" w:uiPriority="21" w:unhideWhenUsed="0" w:qFormat="1"/>
-    <w:lsdException w:name="Subtle Reference" w:semiHidden="0" w:uiPriority="31" w:unhideWhenUsed="0" w:qFormat="1"/>
-    <w:lsdException w:name="Intense Reference" w:semiHidden="0" w:uiPriority="32" w:unhideWhenUsed="0" w:qFormat="1"/>
-    <w:lsdException w:name="Book Title" w:semiHidden="0" w:uiPriority="33" w:unhideWhenUsed="0" w:qFormat="1"/>
-    <w:lsdException w:name="Bibliography" w:uiPriority="37"/>
-    <w:lsdException w:name="TOC Heading" w:uiPriority="39" w:qFormat="1"/>
-  </w:latentStyles>
-  <w:style w:type="paragraph" w:default="1" w:styleId="Normalny">
-    <w:name w:val="Normal"/>
-    <w:qFormat/>
-    <w:rsid w:val="00316A84"/>
-    <w:pPr>
-      <w:spacing w:after="80" w:line="360" w:lineRule="auto"/>
-    </w:pPr>
-    <w:rPr>
-      <w:rFonts w:ascii="Times New Roman" w:hAnsi="Times New Roman"/>
-      <w:sz w:val="24"/>
-    </w:rPr>
-  </w:style>
-  <w:style w:type="paragraph" w:styleId="Nagwek1">
-    <w:name w:val="heading 1"/>
-    <w:basedOn w:val="Normalny"/>
-    <w:next w:val="Normalny"/>
-    <w:link w:val="Nagwek1Znak"/>
-    <w:autoRedefine/>
-    <w:uiPriority w:val="9"/>
-    <w:qFormat/>
-    <w:rsid w:val="00316A84"/>
-    <w:pPr>
-      <w:keepNext/>
-      <w:keepLines/>
-      <w:spacing w:before="480" w:after="0"/>
-      <w:outlineLvl w:val="0"/>
-    </w:pPr>
-    <w:rPr>
-      <w:rFonts w:eastAsiaTheme="majorEastAsia" w:cstheme="majorBidi"/>
-      <w:b/>
-      <w:bCs/>
-      <w:color w:val="632423" w:themeColor="accent2" w:themeShade="80"/>
-      <w:sz w:val="32"/>
-      <w:szCs w:val="28"/>
-    </w:rPr>
-  </w:style>
-  <w:style w:type="paragraph" w:styleId="Nagwek2">
-    <w:name w:val="heading 2"/>
-    <w:basedOn w:val="Normalny"/>
-    <w:next w:val="Normalny"/>
-    <w:link w:val="Nagwek2Znak"/>
-    <w:uiPriority w:val="9"/>
-    <w:unhideWhenUsed/>
-    <w:qFormat/>
-    <w:rsid w:val="00316A84"/>
-    <w:pPr>
-      <w:keepNext/>
-      <w:keepLines/>
-      <w:spacing w:before="200" w:after="0"/>
-      <w:outlineLvl w:val="1"/>
-    </w:pPr>
-    <w:rPr>
-      <w:rFonts w:eastAsiaTheme="majorEastAsia" w:cstheme="majorBidi"/>
-      <w:b/>
-      <w:bCs/>
-      <w:color w:val="943634" w:themeColor="accent2" w:themeShade="BF"/>
-      <w:sz w:val="26"/>
-      <w:szCs w:val="26"/>
-    </w:rPr>
-  </w:style>
-  <w:style w:type="character" w:default="1" w:styleId="Domylnaczcionkaakapitu">
-    <w:name w:val="Default Paragraph Font"/>
-    <w:uiPriority w:val="1"/>
-    <w:semiHidden/>
-    <w:unhideWhenUsed/>
-  </w:style>
-  <w:style w:type="table" w:default="1" w:styleId="Standardowy">
-    <w:name w:val="Normal Table"/>
-    <w:uiPriority w:val="99"/>
-    <w:semiHidden/>
-    <w:unhideWhenUsed/>
-    <w:tblPr>
-      <w:tblInd w:w="0" w:type="dxa"/>
-      <w:tblCellMar>
-        <w:top w:w="0" w:type="dxa"/>
-        <w:left w:w="108" w:type="dxa"/>
-        <w:bottom w:w="0" w:type="dxa"/>
-        <w:right w:w="108" w:type="dxa"/>
-      </w:tblCellMar>
-    </w:tblPr>
-  </w:style>
-  <w:style w:type="numbering" w:default="1" w:styleId="Bezlisty">
-    <w:name w:val="No List"/>
-    <w:uiPriority w:val="99"/>
-    <w:semiHidden/>
-    <w:unhideWhenUsed/>
-  </w:style>
-  <w:style w:type="paragraph" w:styleId="Bezodstpw">
-    <w:name w:val="No Spacing"/>
-    <w:uiPriority w:val="1"/>
-    <w:qFormat/>
-    <w:rsid w:val="00316A84"/>
-    <w:pPr>
-      <w:spacing w:after="0" w:line="240" w:lineRule="auto"/>
-    </w:pPr>
-    <w:rPr>
-      <w:rFonts w:ascii="Times New Roman" w:hAnsi="Times New Roman"/>
-      <w:sz w:val="24"/>
-    </w:rPr>
-  </w:style>
-  <w:style w:type="paragraph" w:styleId="Nagwek">
-    <w:name w:val="header"/>
-    <w:basedOn w:val="Normalny"/>
-    <w:link w:val="NagwekZnak"/>
-    <w:uiPriority w:val="99"/>
-    <w:unhideWhenUsed/>
-    <w:rsid w:val="00FA31E6"/>
-    <w:pPr>
-      <w:tabs>
-        <w:tab w:val="center" w:pos="4536"/>
-        <w:tab w:val="right" w:pos="9072"/>
-      </w:tabs>
-      <w:spacing w:after="0" w:line="240" w:lineRule="auto"/>
-    </w:pPr>
-  </w:style>
-  <w:style w:type="character" w:customStyle="1" w:styleId="NagwekZnak">
-    <w:name w:val="Nagłówek Znak"/>
-    <w:basedOn w:val="Domylnaczcionkaakapitu"/>
-    <w:link w:val="Nagwek"/>
-    <w:uiPriority w:val="99"/>
-    <w:rsid w:val="00FA31E6"/>
-  </w:style>
-  <w:style w:type="paragraph" w:styleId="Stopka">
-    <w:name w:val="footer"/>
-    <w:basedOn w:val="Normalny"/>
-    <w:link w:val="StopkaZnak"/>
-    <w:uiPriority w:val="99"/>
-    <w:unhideWhenUsed/>
-    <w:rsid w:val="00FA31E6"/>
-    <w:pPr>
-      <w:tabs>
-        <w:tab w:val="center" w:pos="4536"/>
-        <w:tab w:val="right" w:pos="9072"/>
-      </w:tabs>
-      <w:spacing w:after="0" w:line="240" w:lineRule="auto"/>
-    </w:pPr>
-  </w:style>
-  <w:style w:type="character" w:customStyle="1" w:styleId="StopkaZnak">
-    <w:name w:val="Stopka Znak"/>
-    <w:basedOn w:val="Domylnaczcionkaakapitu"/>
-    <w:link w:val="Stopka"/>
-    <w:uiPriority w:val="99"/>
-    <w:rsid w:val="00FA31E6"/>
-  </w:style>
-  <w:style w:type="paragraph" w:styleId="Tekstdymka">
-    <w:name w:val="Balloon Text"/>
-    <w:basedOn w:val="Normalny"/>
-    <w:link w:val="TekstdymkaZnak"/>
-    <w:uiPriority w:val="99"/>
-    <w:semiHidden/>
-    <w:unhideWhenUsed/>
-    <w:rsid w:val="00FA31E6"/>
-    <w:pPr>
-      <w:spacing w:after="0" w:line="240" w:lineRule="auto"/>
-    </w:pPr>
-    <w:rPr>
-      <w:rFonts w:ascii="Tahoma" w:hAnsi="Tahoma" w:cs="Tahoma"/>
-      <w:sz w:val="16"/>
-      <w:szCs w:val="16"/>
-    </w:rPr>
-  </w:style>
-  <w:style w:type="character" w:customStyle="1" w:styleId="TekstdymkaZnak">
-    <w:name w:val="Tekst dymka Znak"/>
-    <w:basedOn w:val="Domylnaczcionkaakapitu"/>
-    <w:link w:val="Tekstdymka"/>
-    <w:uiPriority w:val="99"/>
-    <w:semiHidden/>
-    <w:rsid w:val="00FA31E6"/>
-    <w:rPr>
-      <w:rFonts w:ascii="Tahoma" w:hAnsi="Tahoma" w:cs="Tahoma"/>
-      <w:sz w:val="16"/>
-      <w:szCs w:val="16"/>
-    </w:rPr>
-  </w:style>
-  <w:style w:type="character" w:customStyle="1" w:styleId="Nagwek1Znak">
-    <w:name w:val="Nagłówek 1 Znak"/>
-    <w:basedOn w:val="Domylnaczcionkaakapitu"/>
-    <w:link w:val="Nagwek1"/>
-    <w:uiPriority w:val="9"/>
-    <w:rsid w:val="00316A84"/>
-    <w:rPr>
-      <w:rFonts w:ascii="Times New Roman" w:eastAsiaTheme="majorEastAsia" w:hAnsi="Times New Roman" w:cstheme="majorBidi"/>
-      <w:b/>
-      <w:bCs/>
-      <w:color w:val="632423" w:themeColor="accent2" w:themeShade="80"/>
-      <w:sz w:val="32"/>
-      <w:szCs w:val="28"/>
-    </w:rPr>
-  </w:style>
-  <w:style w:type="paragraph" w:styleId="Akapitzlist">
-    <w:name w:val="List Paragraph"/>
-    <w:basedOn w:val="Normalny"/>
-    <w:uiPriority w:val="34"/>
-    <w:qFormat/>
-    <w:rsid w:val="001B036B"/>
-    <w:pPr>
-      <w:ind w:left="720"/>
-      <w:contextualSpacing/>
-    </w:pPr>
-  </w:style>
-  <w:style w:type="character" w:customStyle="1" w:styleId="Nagwek2Znak">
-    <w:name w:val="Nagłówek 2 Znak"/>
-    <w:basedOn w:val="Domylnaczcionkaakapitu"/>
-    <w:link w:val="Nagwek2"/>
-    <w:uiPriority w:val="9"/>
-    <w:rsid w:val="00316A84"/>
-    <w:rPr>
-      <w:rFonts w:ascii="Times New Roman" w:eastAsiaTheme="majorEastAsia" w:hAnsi="Times New Roman" w:cstheme="majorBidi"/>
-      <w:b/>
-      <w:bCs/>
-      <w:color w:val="943634" w:themeColor="accent2" w:themeShade="BF"/>
-      <w:sz w:val="26"/>
-      <w:szCs w:val="26"/>
-    </w:rPr>
-  </w:style>
-  <w:style w:type="paragraph" w:styleId="NormalnyWeb">
-    <w:name w:val="Normal (Web)"/>
-    <w:basedOn w:val="Normalny"/>
-    <w:uiPriority w:val="99"/>
-    <w:semiHidden/>
-    <w:unhideWhenUsed/>
-    <w:rsid w:val="001B036B"/>
-    <w:pPr>
-      <w:spacing w:before="100" w:beforeAutospacing="1" w:after="100" w:afterAutospacing="1" w:line="240" w:lineRule="auto"/>
-    </w:pPr>
-    <w:rPr>
-      <w:rFonts w:eastAsia="Times New Roman" w:cs="Times New Roman"/>
-      <w:szCs w:val="24"/>
-      <w:lang w:eastAsia="pl-PL"/>
-    </w:rPr>
-  </w:style>
-  <w:style w:type="paragraph" w:styleId="Nagwekspisutreci">
-    <w:name w:val="TOC Heading"/>
-    <w:basedOn w:val="Nagwek1"/>
-    <w:next w:val="Normalny"/>
-    <w:uiPriority w:val="39"/>
-    <w:semiHidden/>
-    <w:unhideWhenUsed/>
-    <w:qFormat/>
-    <w:rsid w:val="00316A84"/>
-    <w:pPr>
-      <w:outlineLvl w:val="9"/>
-    </w:pPr>
-    <w:rPr>
-      <w:lang w:eastAsia="pl-PL"/>
-    </w:rPr>
-  </w:style>
-  <w:style w:type="paragraph" w:styleId="Spistreci1">
-    <w:name w:val="toc 1"/>
-    <w:basedOn w:val="Normalny"/>
-    <w:next w:val="Normalny"/>
-    <w:autoRedefine/>
-    <w:uiPriority w:val="39"/>
-    <w:unhideWhenUsed/>
-    <w:rsid w:val="00316A84"/>
-    <w:pPr>
-      <w:spacing w:after="100"/>
-    </w:pPr>
-  </w:style>
-  <w:style w:type="paragraph" w:styleId="Spistreci2">
-    <w:name w:val="toc 2"/>
-    <w:basedOn w:val="Normalny"/>
-    <w:next w:val="Normalny"/>
-    <w:autoRedefine/>
-    <w:uiPriority w:val="39"/>
-    <w:unhideWhenUsed/>
-    <w:rsid w:val="00316A84"/>
-    <w:pPr>
-      <w:spacing w:after="100"/>
-      <w:ind w:left="220"/>
-    </w:pPr>
-  </w:style>
-  <w:style w:type="character" w:styleId="Hipercze">
-    <w:name w:val="Hyperlink"/>
-    <w:basedOn w:val="Domylnaczcionkaakapitu"/>
-    <w:uiPriority w:val="99"/>
-    <w:unhideWhenUsed/>
-    <w:rsid w:val="00316A84"/>
-    <w:rPr>
-      <w:color w:val="0000FF" w:themeColor="hyperlink"/>
-      <w:u w:val="single"/>
-    </w:rPr>
-  </w:style>
-  <w:style w:type="paragraph" w:styleId="Legenda">
-    <w:name w:val="caption"/>
-    <w:basedOn w:val="Normalny"/>
-    <w:next w:val="Normalny"/>
-    <w:autoRedefine/>
-    <w:uiPriority w:val="35"/>
-    <w:unhideWhenUsed/>
-    <w:qFormat/>
-    <w:rsid w:val="004418B0"/>
-    <w:pPr>
-      <w:spacing w:after="200" w:line="240" w:lineRule="auto"/>
-      <w:jc w:val="center"/>
-    </w:pPr>
-    <w:rPr>
-      <w:b/>
-      <w:bCs/>
-      <w:color w:val="AA3F3C"/>
-      <w:sz w:val="18"/>
-      <w:szCs w:val="18"/>
-    </w:rPr>
-  </w:style>
-  <w:style w:type="paragraph" w:styleId="Spisilustracji">
-    <w:name w:val="table of figures"/>
-    <w:basedOn w:val="Normalny"/>
-    <w:next w:val="Normalny"/>
-    <w:uiPriority w:val="99"/>
-    <w:unhideWhenUsed/>
-    <w:rsid w:val="004418B0"/>
-    <w:pPr>
-      <w:spacing w:after="0"/>
-    </w:pPr>
-  </w:style>
-</w:styles>
-</file>
-
 <file path=word/theme/theme1.xml><?xml version="1.0" encoding="utf-8"?>
 <a:theme xmlns:a="http://schemas.openxmlformats.org/drawingml/2006/main" name="Motyw pakietu Office">
   <a:themeElements>
@@ -13708,7 +13248,7 @@
 </file>
 
 <file path=customXml/itemProps1.xml><?xml version="1.0" encoding="utf-8"?>
-<ds:datastoreItem xmlns:ds="http://schemas.openxmlformats.org/officeDocument/2006/customXml" ds:itemID="{ACE681D0-C40B-431A-A19E-454DEA000F32}">
+<ds:datastoreItem xmlns:ds="http://schemas.openxmlformats.org/officeDocument/2006/customXml" ds:itemID="{0D39ECF0-879B-44B8-ADED-7A4D6ECE8617}">
   <ds:schemaRefs>
     <ds:schemaRef ds:uri="http://schemas.openxmlformats.org/officeDocument/2006/bibliography"/>
   </ds:schemaRefs>

</xml_diff>